<commit_message>
更新报告的model architecture和sonsbeek model workflow插图的绘制代码
</commit_message>
<xml_diff>
--- a/Report Dir/Report_template.docx
+++ b/Report Dir/Report_template.docx
@@ -576,9 +576,7 @@
         <w:spacing w:line="480" w:lineRule="auto"/>
         <w:rPr>
           <w:rStyle w:val="InternetLink"/>
-          <w:rFonts w:ascii="Times New Roman" w:hAnsi="Times New Roman" w:cs="Times New Roman"/>
           <w:color w:val="auto"/>
-          <w:szCs w:val="24"/>
           <w:u w:val="none"/>
           <w:lang w:val="en-US" w:eastAsia="en-US"/>
         </w:rPr>
@@ -586,7 +584,6 @@
       <w:r>
         <w:rPr>
           <w:rStyle w:val="InternetLink"/>
-          <w:rFonts w:ascii="Times New Roman" w:hAnsi="Times New Roman"/>
           <w:color w:val="auto"/>
           <w:u w:val="none"/>
         </w:rPr>
@@ -622,39 +619,25 @@
         <w:spacing w:line="480" w:lineRule="auto"/>
         <w:jc w:val="both"/>
         <w:rPr>
-          <w:rFonts w:ascii="Times New Roman" w:hAnsi="Times New Roman" w:cs="Times New Roman"/>
           <w:b/>
           <w:bCs/>
-          <w:sz w:val="24"/>
-          <w:szCs w:val="24"/>
-        </w:rPr>
-      </w:pPr>
-      <w:r>
-        <w:rPr>
-          <w:rFonts w:ascii="Times New Roman" w:hAnsi="Times New Roman" w:cs="Times New Roman"/>
+        </w:rPr>
+      </w:pPr>
+      <w:r>
+        <w:rPr>
           <w:b/>
           <w:bCs/>
-          <w:sz w:val="24"/>
-          <w:szCs w:val="24"/>
         </w:rPr>
         <w:t>Introduction:</w:t>
       </w:r>
       <w:r>
         <w:rPr>
-          <w:rFonts w:ascii="Times New Roman" w:hAnsi="Times New Roman" w:cs="Times New Roman"/>
           <w:b/>
           <w:bCs/>
-          <w:sz w:val="24"/>
-          <w:szCs w:val="24"/>
         </w:rPr>
         <w:t xml:space="preserve"> </w:t>
       </w:r>
       <w:r>
-        <w:rPr>
-          <w:rFonts w:ascii="Times New Roman" w:hAnsi="Times New Roman" w:cs="Times New Roman"/>
-          <w:sz w:val="24"/>
-          <w:szCs w:val="24"/>
-        </w:rPr>
         <w:t>XXX</w:t>
       </w:r>
     </w:p>
@@ -662,46 +645,25 @@
       <w:pPr>
         <w:spacing w:line="480" w:lineRule="auto"/>
         <w:jc w:val="both"/>
-        <w:rPr>
-          <w:rFonts w:ascii="Times New Roman" w:hAnsi="Times New Roman" w:cs="Times New Roman"/>
-          <w:sz w:val="24"/>
-          <w:szCs w:val="24"/>
-        </w:rPr>
-      </w:pPr>
-      <w:r>
-        <w:rPr>
-          <w:rFonts w:ascii="Times New Roman" w:hAnsi="Times New Roman" w:cs="Times New Roman"/>
+      </w:pPr>
+      <w:r>
+        <w:rPr>
           <w:b/>
           <w:bCs/>
-          <w:sz w:val="24"/>
-          <w:szCs w:val="24"/>
         </w:rPr>
         <w:t>Method:</w:t>
       </w:r>
       <w:r>
         <w:rPr>
-          <w:rFonts w:ascii="Times New Roman" w:hAnsi="Times New Roman" w:cs="Times New Roman"/>
           <w:b/>
           <w:bCs/>
-          <w:sz w:val="24"/>
-          <w:szCs w:val="24"/>
         </w:rPr>
         <w:t xml:space="preserve"> </w:t>
       </w:r>
       <w:r>
-        <w:rPr>
-          <w:rFonts w:ascii="Times New Roman" w:hAnsi="Times New Roman" w:cs="Times New Roman"/>
-          <w:sz w:val="24"/>
-          <w:szCs w:val="24"/>
-        </w:rPr>
         <w:t>XXX</w:t>
       </w:r>
       <w:r>
-        <w:rPr>
-          <w:rFonts w:ascii="Times New Roman" w:hAnsi="Times New Roman" w:cs="Times New Roman"/>
-          <w:sz w:val="24"/>
-          <w:szCs w:val="24"/>
-        </w:rPr>
         <w:t xml:space="preserve"> </w:t>
       </w:r>
     </w:p>
@@ -710,39 +672,25 @@
         <w:spacing w:line="480" w:lineRule="auto"/>
         <w:jc w:val="both"/>
         <w:rPr>
-          <w:rFonts w:ascii="Times New Roman" w:hAnsi="Times New Roman" w:cs="Times New Roman"/>
           <w:b/>
           <w:bCs/>
-          <w:sz w:val="24"/>
-          <w:szCs w:val="24"/>
-        </w:rPr>
-      </w:pPr>
-      <w:r>
-        <w:rPr>
-          <w:rFonts w:ascii="Times New Roman" w:hAnsi="Times New Roman" w:cs="Times New Roman"/>
+        </w:rPr>
+      </w:pPr>
+      <w:r>
+        <w:rPr>
           <w:b/>
           <w:bCs/>
-          <w:sz w:val="24"/>
-          <w:szCs w:val="24"/>
         </w:rPr>
         <w:t>Results</w:t>
       </w:r>
       <w:r>
         <w:rPr>
-          <w:rFonts w:ascii="Times New Roman" w:hAnsi="Times New Roman" w:cs="Times New Roman"/>
           <w:b/>
           <w:bCs/>
-          <w:sz w:val="24"/>
-          <w:szCs w:val="24"/>
         </w:rPr>
         <w:t xml:space="preserve">: </w:t>
       </w:r>
       <w:r>
-        <w:rPr>
-          <w:rFonts w:ascii="Times New Roman" w:hAnsi="Times New Roman" w:cs="Times New Roman"/>
-          <w:sz w:val="24"/>
-          <w:szCs w:val="24"/>
-        </w:rPr>
         <w:t>XXX</w:t>
       </w:r>
     </w:p>
@@ -750,28 +698,15 @@
       <w:pPr>
         <w:spacing w:line="480" w:lineRule="auto"/>
         <w:jc w:val="both"/>
-        <w:rPr>
-          <w:rFonts w:ascii="Times New Roman" w:hAnsi="Times New Roman" w:cs="Times New Roman"/>
-          <w:sz w:val="24"/>
-          <w:szCs w:val="24"/>
-        </w:rPr>
-      </w:pPr>
-      <w:r>
-        <w:rPr>
-          <w:rFonts w:ascii="Times New Roman" w:hAnsi="Times New Roman" w:cs="Times New Roman"/>
+      </w:pPr>
+      <w:r>
+        <w:rPr>
           <w:b/>
           <w:bCs/>
-          <w:sz w:val="24"/>
-          <w:szCs w:val="24"/>
         </w:rPr>
         <w:t xml:space="preserve">Conclusion: </w:t>
       </w:r>
       <w:r>
-        <w:rPr>
-          <w:rFonts w:ascii="Times New Roman" w:hAnsi="Times New Roman" w:cs="Times New Roman"/>
-          <w:sz w:val="24"/>
-          <w:szCs w:val="24"/>
-        </w:rPr>
         <w:t>XXX</w:t>
       </w:r>
     </w:p>
@@ -779,52 +714,24 @@
       <w:pPr>
         <w:spacing w:line="480" w:lineRule="auto"/>
         <w:jc w:val="both"/>
-        <w:rPr>
-          <w:rFonts w:ascii="Times New Roman" w:hAnsi="Times New Roman" w:cs="Times New Roman"/>
-          <w:sz w:val="24"/>
-          <w:szCs w:val="24"/>
-        </w:rPr>
-      </w:pPr>
-      <w:r>
-        <w:rPr>
-          <w:rFonts w:ascii="Times New Roman" w:hAnsi="Times New Roman" w:cs="Times New Roman"/>
+      </w:pPr>
+      <w:r>
+        <w:rPr>
           <w:b/>
           <w:bCs/>
-          <w:sz w:val="24"/>
-          <w:szCs w:val="24"/>
         </w:rPr>
         <w:t>Word Count</w:t>
       </w:r>
       <w:r>
-        <w:rPr>
-          <w:rFonts w:ascii="Times New Roman" w:hAnsi="Times New Roman" w:cs="Times New Roman"/>
-          <w:sz w:val="24"/>
-          <w:szCs w:val="24"/>
-        </w:rPr>
         <w:t xml:space="preserve">: </w:t>
       </w:r>
       <w:r>
-        <w:rPr>
-          <w:rFonts w:ascii="Times New Roman" w:hAnsi="Times New Roman" w:cs="Times New Roman"/>
-          <w:sz w:val="24"/>
-          <w:szCs w:val="24"/>
-        </w:rPr>
         <w:t>XXX</w:t>
       </w:r>
       <w:r>
-        <w:rPr>
-          <w:rFonts w:ascii="Times New Roman" w:hAnsi="Times New Roman" w:cs="Times New Roman"/>
-          <w:sz w:val="24"/>
-          <w:szCs w:val="24"/>
-        </w:rPr>
         <w:t xml:space="preserve"> words </w:t>
       </w:r>
       <w:r>
-        <w:rPr>
-          <w:rFonts w:ascii="Times New Roman" w:hAnsi="Times New Roman" w:cs="Times New Roman"/>
-          <w:sz w:val="24"/>
-          <w:szCs w:val="24"/>
-        </w:rPr>
         <w:t>(max 300 words)</w:t>
       </w:r>
     </w:p>
@@ -833,51 +740,28 @@
         <w:spacing w:line="480" w:lineRule="auto"/>
         <w:jc w:val="both"/>
         <w:rPr>
-          <w:rFonts w:ascii="Times New Roman" w:hAnsi="Times New Roman" w:cs="Times New Roman"/>
           <w:b/>
-          <w:sz w:val="24"/>
           <w:szCs w:val="40"/>
           <w:u w:val="single"/>
         </w:rPr>
       </w:pPr>
       <w:r>
         <w:rPr>
-          <w:rFonts w:ascii="Times New Roman" w:hAnsi="Times New Roman" w:cs="Times New Roman"/>
           <w:b/>
           <w:bCs/>
-          <w:sz w:val="24"/>
-          <w:szCs w:val="24"/>
         </w:rPr>
         <w:t>Keywords</w:t>
       </w:r>
       <w:r>
-        <w:rPr>
-          <w:rFonts w:ascii="Times New Roman" w:hAnsi="Times New Roman" w:cs="Times New Roman"/>
-          <w:sz w:val="24"/>
-          <w:szCs w:val="24"/>
-        </w:rPr>
         <w:t xml:space="preserve">: </w:t>
       </w:r>
       <w:r>
-        <w:rPr>
-          <w:rFonts w:ascii="Times New Roman" w:hAnsi="Times New Roman" w:cs="Times New Roman"/>
-          <w:sz w:val="24"/>
-          <w:szCs w:val="24"/>
-        </w:rPr>
         <w:t>5-6 Keywords</w:t>
       </w:r>
       <w:r>
-        <w:rPr>
-          <w:rFonts w:ascii="Times New Roman" w:hAnsi="Times New Roman" w:cs="Times New Roman"/>
-          <w:sz w:val="24"/>
-          <w:szCs w:val="24"/>
-        </w:rPr>
         <w:t xml:space="preserve"> </w:t>
       </w:r>
       <w:r>
-        <w:rPr>
-          <w:rFonts w:ascii="Times New Roman" w:hAnsi="Times New Roman" w:cs="Times New Roman"/>
-        </w:rPr>
         <w:br w:type="page"/>
       </w:r>
     </w:p>
@@ -929,11 +813,11 @@
         <w:spacing w:line="480" w:lineRule="auto"/>
         <w:jc w:val="both"/>
         <w:rPr>
-          <w:rFonts w:ascii="Times New Roman" w:hAnsi="Times New Roman" w:cs="Times New Roman"/>
+          <w:rFonts w:hint="eastAsia"/>
           <w:b/>
-          <w:sz w:val="24"/>
           <w:szCs w:val="40"/>
           <w:u w:val="single"/>
+          <w:lang w:val="en-US"/>
         </w:rPr>
       </w:pPr>
     </w:p>
@@ -981,97 +865,421 @@
     </w:p>
     <w:p>
       <w:pPr>
-        <w:spacing w:before="100" w:beforeAutospacing="1" w:after="100" w:afterAutospacing="1" w:line="240" w:lineRule="auto"/>
-        <w:rPr>
-          <w:rFonts w:ascii="Times New Roman" w:eastAsia="Times New Roman" w:hAnsi="Times New Roman" w:cs="Times New Roman"/>
-          <w:sz w:val="24"/>
-          <w:szCs w:val="24"/>
-          <w:lang w:val="en-MY"/>
-        </w:rPr>
-      </w:pPr>
-      <w:r>
-        <w:rPr>
-          <w:rFonts w:ascii="Times New Roman" w:eastAsia="Times New Roman" w:hAnsi="Times New Roman" w:cs="Times New Roman"/>
-          <w:sz w:val="24"/>
-          <w:szCs w:val="24"/>
-          <w:lang w:val="en-MY"/>
-        </w:rPr>
+        <w:spacing w:before="100" w:beforeAutospacing="1" w:after="100" w:afterAutospacing="1" w:line="480" w:lineRule="auto"/>
+        <w:jc w:val="both"/>
+      </w:pPr>
+      <w:r>
         <w:t>In this study, we used the VQA-RAD dataset for medical visual question answering. VQA-RAD consists of 315 radiology images (X-rays and CT scans) and 2,247 clinician-verified question–answer (QA) pairs. Compared with datasets that require external medical knowledge (e.g., SLAKE), VQA-RAD focuses on pure visual questions, where answers can be inferred directly from the image content. This design makes the dataset suitable for evaluating the visual representation learning and vision–language alignment capabilities of the model.</w:t>
       </w:r>
     </w:p>
     <w:p>
       <w:pPr>
-        <w:spacing w:before="100" w:beforeAutospacing="1" w:after="100" w:afterAutospacing="1" w:line="240" w:lineRule="auto"/>
-        <w:rPr>
-          <w:rFonts w:ascii="Times New Roman" w:eastAsia="Times New Roman" w:hAnsi="Times New Roman" w:cs="Times New Roman"/>
-          <w:sz w:val="24"/>
-          <w:szCs w:val="24"/>
-          <w:lang w:val="en-MY"/>
-        </w:rPr>
-      </w:pPr>
-      <w:r>
-        <w:rPr>
-          <w:rFonts w:ascii="Times New Roman" w:eastAsia="Times New Roman" w:hAnsi="Times New Roman" w:cs="Times New Roman"/>
-          <w:sz w:val="24"/>
-          <w:szCs w:val="24"/>
-          <w:lang w:val="en-MY"/>
-        </w:rPr>
+        <w:spacing w:before="100" w:beforeAutospacing="1" w:after="100" w:afterAutospacing="1" w:line="480" w:lineRule="auto"/>
+        <w:jc w:val="both"/>
+      </w:pPr>
+      <w:r>
         <w:t>The questions include both closed-ended and open-ended types. Closed-ended questions account for 57.7% of the dataset, while open-ended questions account for 42.3%. The questions cover multiple medical aspects, such as abnormality presence, anatomical location, and imaging modality. Notably, approximately 19.6% of the questions are duplicates, which requires careful evaluation to reduce potential textual bias.</w:t>
       </w:r>
     </w:p>
     <w:p>
       <w:pPr>
-        <w:spacing w:before="100" w:beforeAutospacing="1" w:after="100" w:afterAutospacing="1" w:line="240" w:lineRule="auto"/>
-        <w:rPr>
-          <w:rFonts w:ascii="Times New Roman" w:eastAsia="Times New Roman" w:hAnsi="Times New Roman" w:cs="Times New Roman"/>
-          <w:sz w:val="24"/>
-          <w:szCs w:val="24"/>
-          <w:lang w:val="en-MY"/>
-        </w:rPr>
-      </w:pPr>
-      <w:r>
-        <w:rPr>
-          <w:rFonts w:ascii="Times New Roman" w:eastAsia="Times New Roman" w:hAnsi="Times New Roman" w:cs="Times New Roman"/>
-          <w:sz w:val="24"/>
-          <w:szCs w:val="24"/>
-          <w:lang w:val="en-MY"/>
-        </w:rPr>
+        <w:spacing w:before="100" w:beforeAutospacing="1" w:after="100" w:afterAutospacing="1" w:line="480" w:lineRule="auto"/>
+        <w:jc w:val="both"/>
+      </w:pPr>
+      <w:r>
         <w:t xml:space="preserve">For model training and evaluation, the dataset was randomly split into training and test sets with a ratio of 80:20. All images were resized to </w:t>
       </w:r>
       <m:oMath>
         <m:r>
           <w:rPr>
-            <w:rFonts w:ascii="Cambria Math" w:eastAsia="Times New Roman" w:hAnsi="Cambria Math" w:cs="Times New Roman"/>
-            <w:sz w:val="24"/>
-            <w:szCs w:val="24"/>
-            <w:lang w:val="en-MY"/>
+            <w:rFonts w:ascii="Cambria Math" w:hAnsi="Cambria Math"/>
           </w:rPr>
           <m:t>224×224</m:t>
         </m:r>
       </m:oMath>
       <w:r>
-        <w:rPr>
-          <w:rFonts w:ascii="Times New Roman" w:eastAsia="Times New Roman" w:hAnsi="Times New Roman" w:cs="Times New Roman"/>
+        <w:t xml:space="preserve">pixels and normalized to match the input requirements of the pre-trained CLIP image encoder. Text data were tokenized and </w:t>
+      </w:r>
+      <w:r>
+        <w:lastRenderedPageBreak/>
+        <w:t>formatted into a causal language modeling prompt (e.g., “Question: [Q] Answer: [A]”) to support generative learning.</w:t>
+      </w:r>
+    </w:p>
+    <w:p>
+      <w:pPr>
+        <w:pStyle w:val="Caption"/>
+        <w:rPr>
+          <w:rFonts w:eastAsia="Times New Roman" w:cs="Times New Roman"/>
           <w:sz w:val="24"/>
           <w:szCs w:val="24"/>
           <w:lang w:val="en-MY"/>
         </w:rPr>
-        <w:t>pixels and normalized to match the input requirements of the pre-trained CLIP image encoder. Text data were tokenized and formatted into a causal language modeling prompt (e.g., “Question: [Q] Answer: [A]”) to support generative learning.</w:t>
+      </w:pPr>
+      <w:r>
+        <w:t xml:space="preserve">Table </w:t>
+      </w:r>
+      <w:r>
+        <w:fldChar w:fldCharType="begin"/>
+      </w:r>
+      <w:r>
+        <w:instrText xml:space="preserve"> SEQ Table \* ARABIC </w:instrText>
+      </w:r>
+      <w:r>
+        <w:fldChar w:fldCharType="separate"/>
+      </w:r>
+      <w:r>
+        <w:rPr>
+          <w:noProof/>
+        </w:rPr>
+        <w:t>1</w:t>
+      </w:r>
+      <w:r>
+        <w:fldChar w:fldCharType="end"/>
+      </w:r>
+      <w:r>
+        <w:t xml:space="preserve"> </w:t>
+      </w:r>
+      <w:r>
+        <w:t>Statistics of the VQA-RAD Dataset</w:t>
       </w:r>
     </w:p>
+    <w:tbl>
+      <w:tblPr>
+        <w:tblW w:w="8920" w:type="dxa"/>
+        <w:tblCellSpacing w:w="15" w:type="dxa"/>
+        <w:tblBorders>
+          <w:top w:val="single" w:sz="18" w:space="0" w:color="auto"/>
+          <w:bottom w:val="single" w:sz="18" w:space="0" w:color="auto"/>
+        </w:tblBorders>
+        <w:tblCellMar>
+          <w:top w:w="15" w:type="dxa"/>
+          <w:left w:w="113" w:type="dxa"/>
+          <w:bottom w:w="15" w:type="dxa"/>
+          <w:right w:w="113" w:type="dxa"/>
+        </w:tblCellMar>
+        <w:tblLook w:val="04A0" w:firstRow="1" w:lastRow="0" w:firstColumn="1" w:lastColumn="0" w:noHBand="0" w:noVBand="1"/>
+      </w:tblPr>
+      <w:tblGrid>
+        <w:gridCol w:w="5697"/>
+        <w:gridCol w:w="3223"/>
+      </w:tblGrid>
+      <w:tr>
+        <w:trPr>
+          <w:trHeight w:val="289"/>
+          <w:tblHeader/>
+          <w:tblCellSpacing w:w="15" w:type="dxa"/>
+        </w:trPr>
+        <w:tc>
+          <w:tcPr>
+            <w:tcW w:w="0" w:type="auto"/>
+            <w:tcBorders>
+              <w:top w:val="nil"/>
+              <w:bottom w:val="single" w:sz="4" w:space="0" w:color="auto"/>
+            </w:tcBorders>
+            <w:vAlign w:val="center"/>
+            <w:hideMark/>
+          </w:tcPr>
+          <w:p>
+            <w:pPr>
+              <w:jc w:val="center"/>
+              <w:rPr>
+                <w:b/>
+                <w:bCs/>
+              </w:rPr>
+            </w:pPr>
+            <w:r>
+              <w:rPr>
+                <w:b/>
+                <w:bCs/>
+              </w:rPr>
+              <w:t>Item</w:t>
+            </w:r>
+          </w:p>
+        </w:tc>
+        <w:tc>
+          <w:tcPr>
+            <w:tcW w:w="0" w:type="auto"/>
+            <w:tcBorders>
+              <w:top w:val="nil"/>
+              <w:bottom w:val="single" w:sz="4" w:space="0" w:color="auto"/>
+            </w:tcBorders>
+            <w:vAlign w:val="center"/>
+            <w:hideMark/>
+          </w:tcPr>
+          <w:p>
+            <w:pPr>
+              <w:jc w:val="center"/>
+              <w:rPr>
+                <w:b/>
+                <w:bCs/>
+              </w:rPr>
+            </w:pPr>
+            <w:r>
+              <w:rPr>
+                <w:b/>
+                <w:bCs/>
+              </w:rPr>
+              <w:t>Description</w:t>
+            </w:r>
+          </w:p>
+        </w:tc>
+      </w:tr>
+      <w:tr>
+        <w:trPr>
+          <w:trHeight w:val="308"/>
+          <w:tblCellSpacing w:w="15" w:type="dxa"/>
+        </w:trPr>
+        <w:tc>
+          <w:tcPr>
+            <w:tcW w:w="0" w:type="auto"/>
+            <w:vAlign w:val="center"/>
+            <w:hideMark/>
+          </w:tcPr>
+          <w:p>
+            <w:pPr>
+              <w:spacing w:line="276" w:lineRule="auto"/>
+            </w:pPr>
+            <w:r>
+              <w:t>Number of images</w:t>
+            </w:r>
+          </w:p>
+        </w:tc>
+        <w:tc>
+          <w:tcPr>
+            <w:tcW w:w="0" w:type="auto"/>
+            <w:vAlign w:val="center"/>
+            <w:hideMark/>
+          </w:tcPr>
+          <w:p>
+            <w:pPr>
+              <w:spacing w:line="276" w:lineRule="auto"/>
+            </w:pPr>
+            <w:r>
+              <w:t>315</w:t>
+            </w:r>
+          </w:p>
+        </w:tc>
+      </w:tr>
+      <w:tr>
+        <w:trPr>
+          <w:trHeight w:val="308"/>
+          <w:tblCellSpacing w:w="15" w:type="dxa"/>
+        </w:trPr>
+        <w:tc>
+          <w:tcPr>
+            <w:tcW w:w="0" w:type="auto"/>
+            <w:vAlign w:val="center"/>
+            <w:hideMark/>
+          </w:tcPr>
+          <w:p>
+            <w:pPr>
+              <w:spacing w:line="276" w:lineRule="auto"/>
+            </w:pPr>
+            <w:r>
+              <w:t>Image modalities</w:t>
+            </w:r>
+          </w:p>
+        </w:tc>
+        <w:tc>
+          <w:tcPr>
+            <w:tcW w:w="0" w:type="auto"/>
+            <w:vAlign w:val="center"/>
+            <w:hideMark/>
+          </w:tcPr>
+          <w:p>
+            <w:pPr>
+              <w:spacing w:line="276" w:lineRule="auto"/>
+            </w:pPr>
+            <w:r>
+              <w:t>X-ray, CT</w:t>
+            </w:r>
+          </w:p>
+        </w:tc>
+      </w:tr>
+      <w:tr>
+        <w:trPr>
+          <w:trHeight w:val="289"/>
+          <w:tblCellSpacing w:w="15" w:type="dxa"/>
+        </w:trPr>
+        <w:tc>
+          <w:tcPr>
+            <w:tcW w:w="0" w:type="auto"/>
+            <w:vAlign w:val="center"/>
+            <w:hideMark/>
+          </w:tcPr>
+          <w:p>
+            <w:pPr>
+              <w:spacing w:line="276" w:lineRule="auto"/>
+            </w:pPr>
+            <w:r>
+              <w:t>Number of QA pairs</w:t>
+            </w:r>
+          </w:p>
+        </w:tc>
+        <w:tc>
+          <w:tcPr>
+            <w:tcW w:w="0" w:type="auto"/>
+            <w:vAlign w:val="center"/>
+            <w:hideMark/>
+          </w:tcPr>
+          <w:p>
+            <w:pPr>
+              <w:spacing w:line="276" w:lineRule="auto"/>
+            </w:pPr>
+            <w:r>
+              <w:t>2,247</w:t>
+            </w:r>
+          </w:p>
+        </w:tc>
+      </w:tr>
+      <w:tr>
+        <w:trPr>
+          <w:trHeight w:val="308"/>
+          <w:tblCellSpacing w:w="15" w:type="dxa"/>
+        </w:trPr>
+        <w:tc>
+          <w:tcPr>
+            <w:tcW w:w="0" w:type="auto"/>
+            <w:vAlign w:val="center"/>
+            <w:hideMark/>
+          </w:tcPr>
+          <w:p>
+            <w:pPr>
+              <w:spacing w:line="276" w:lineRule="auto"/>
+            </w:pPr>
+            <w:r>
+              <w:t>Closed-ended questions</w:t>
+            </w:r>
+          </w:p>
+        </w:tc>
+        <w:tc>
+          <w:tcPr>
+            <w:tcW w:w="0" w:type="auto"/>
+            <w:vAlign w:val="center"/>
+            <w:hideMark/>
+          </w:tcPr>
+          <w:p>
+            <w:pPr>
+              <w:spacing w:line="276" w:lineRule="auto"/>
+            </w:pPr>
+            <w:r>
+              <w:t>57.7%</w:t>
+            </w:r>
+          </w:p>
+        </w:tc>
+      </w:tr>
+      <w:tr>
+        <w:trPr>
+          <w:trHeight w:val="289"/>
+          <w:tblCellSpacing w:w="15" w:type="dxa"/>
+        </w:trPr>
+        <w:tc>
+          <w:tcPr>
+            <w:tcW w:w="0" w:type="auto"/>
+            <w:vAlign w:val="center"/>
+            <w:hideMark/>
+          </w:tcPr>
+          <w:p>
+            <w:pPr>
+              <w:spacing w:line="276" w:lineRule="auto"/>
+            </w:pPr>
+            <w:r>
+              <w:t>Open-ended questions</w:t>
+            </w:r>
+          </w:p>
+        </w:tc>
+        <w:tc>
+          <w:tcPr>
+            <w:tcW w:w="0" w:type="auto"/>
+            <w:vAlign w:val="center"/>
+            <w:hideMark/>
+          </w:tcPr>
+          <w:p>
+            <w:pPr>
+              <w:spacing w:line="276" w:lineRule="auto"/>
+            </w:pPr>
+            <w:r>
+              <w:t>42.3%</w:t>
+            </w:r>
+          </w:p>
+        </w:tc>
+      </w:tr>
+      <w:tr>
+        <w:trPr>
+          <w:trHeight w:val="308"/>
+          <w:tblCellSpacing w:w="15" w:type="dxa"/>
+        </w:trPr>
+        <w:tc>
+          <w:tcPr>
+            <w:tcW w:w="0" w:type="auto"/>
+            <w:vAlign w:val="center"/>
+            <w:hideMark/>
+          </w:tcPr>
+          <w:p>
+            <w:pPr>
+              <w:spacing w:line="276" w:lineRule="auto"/>
+            </w:pPr>
+            <w:r>
+              <w:t>Duplicate questions</w:t>
+            </w:r>
+          </w:p>
+        </w:tc>
+        <w:tc>
+          <w:tcPr>
+            <w:tcW w:w="0" w:type="auto"/>
+            <w:vAlign w:val="center"/>
+            <w:hideMark/>
+          </w:tcPr>
+          <w:p>
+            <w:pPr>
+              <w:spacing w:line="276" w:lineRule="auto"/>
+            </w:pPr>
+            <w:r>
+              <w:t>19.6%</w:t>
+            </w:r>
+          </w:p>
+        </w:tc>
+      </w:tr>
+      <w:tr>
+        <w:trPr>
+          <w:trHeight w:val="308"/>
+          <w:tblCellSpacing w:w="15" w:type="dxa"/>
+        </w:trPr>
+        <w:tc>
+          <w:tcPr>
+            <w:tcW w:w="0" w:type="auto"/>
+            <w:vAlign w:val="center"/>
+            <w:hideMark/>
+          </w:tcPr>
+          <w:p>
+            <w:pPr>
+              <w:spacing w:line="276" w:lineRule="auto"/>
+            </w:pPr>
+            <w:r>
+              <w:t>Train / Test split</w:t>
+            </w:r>
+          </w:p>
+        </w:tc>
+        <w:tc>
+          <w:tcPr>
+            <w:tcW w:w="0" w:type="auto"/>
+            <w:vAlign w:val="center"/>
+            <w:hideMark/>
+          </w:tcPr>
+          <w:p>
+            <w:pPr>
+              <w:spacing w:line="276" w:lineRule="auto"/>
+            </w:pPr>
+            <w:r>
+              <w:t>80% / 20%</w:t>
+            </w:r>
+          </w:p>
+        </w:tc>
+      </w:tr>
+    </w:tbl>
     <w:p>
       <w:pPr>
-        <w:spacing w:before="100" w:beforeAutospacing="1" w:after="100" w:afterAutospacing="1" w:line="240" w:lineRule="auto"/>
-        <w:rPr>
-          <w:rFonts w:ascii="Times New Roman" w:eastAsia="Times New Roman" w:hAnsi="Times New Roman" w:cs="Times New Roman" w:hint="eastAsia"/>
-          <w:sz w:val="24"/>
-          <w:szCs w:val="24"/>
-          <w:lang w:val="en-MY"/>
-        </w:rPr>
-      </w:pPr>
-    </w:p>
-    <w:p>
-      <w:pPr>
+        <w:spacing w:line="480" w:lineRule="auto"/>
         <w:rPr>
           <w:rFonts w:hint="eastAsia"/>
         </w:rPr>
@@ -1088,15 +1296,321 @@
         <w:contextualSpacing/>
         <w:jc w:val="both"/>
         <w:rPr>
-          <w:rFonts w:cs="Times New Roman"/>
-        </w:rPr>
-      </w:pPr>
-      <w:r>
-        <w:rPr>
           <w:rFonts w:cs="Times New Roman" w:hint="eastAsia"/>
         </w:rPr>
+      </w:pPr>
+      <w:r>
+        <w:rPr>
+          <w:rFonts w:cs="Times New Roman" w:hint="eastAsia"/>
+        </w:rPr>
         <w:t>Model Architectures</w:t>
       </w:r>
+    </w:p>
+    <w:p>
+      <w:pPr>
+        <w:spacing w:before="100" w:beforeAutospacing="1" w:after="100" w:afterAutospacing="1" w:line="480" w:lineRule="auto"/>
+        <w:jc w:val="both"/>
+      </w:pPr>
+      <w:r>
+        <w:t xml:space="preserve">Our model architecture follows the prefix-based vision–language framework proposed by </w:t>
+      </w:r>
+      <w:proofErr w:type="spellStart"/>
+      <w:r>
+        <w:t>Sonsbeek</w:t>
+      </w:r>
+      <w:proofErr w:type="spellEnd"/>
+      <w:r>
+        <w:t xml:space="preserve"> et </w:t>
+      </w:r>
+      <w:r>
+        <w:t xml:space="preserve">al. </w:t>
+      </w:r>
+      <w:r>
+        <w:fldChar w:fldCharType="begin"/>
+      </w:r>
+      <w:r>
+        <w:instrText xml:space="preserve"> ADDIN ZOTERO_ITEM CSL_CITATION {"citationID":"4nsxHQLC","properties":{"formattedCitation":"(Sonsbeek et al., 2023)","plainCitation":"(Sonsbeek et al., 2023)","noteIndex":0},"citationItems":[{"id":161,"uris":["http://zotero.org/users/18547365/items/U55C79CX"],"itemData":{"id":161,"type":"article","abstract":"Medical Visual Question Answering (VQA) is an important challenge, as it would lead to faster and more accurate diagnoses and treatment decisions. Most existing methods approach it as a multi-class classification problem, which restricts the outcome to a predefined closedset of curated answers. We focus on open-ended VQA and motivated by the recent advances in language models consider it as a generative task. Leveraging pre-trained language models, we introduce a novel method particularly suited for small, domain-specific, medical datasets. To properly communicate the medical images to the language model, we develop a network that maps the extracted visual features to a set of learnable tokens. Then, alongside the question, these learnable tokens directly prompt the language model. We explore recent parameter-efficient fine-tuning strategies for language models, which allow for resource- and data-efficient fine-tuning. We evaluate our approach on the prime medical VQA benchmarks, namely, Slake, OVQA and PathVQA. The results demonstrate that our approach outperforms existing methods across various training settings while also being computationally efficient.","DOI":"10.48550/arXiv.2303.05977","language":"en","note":"arXiv:2303.05977 [cs]\nTLDR: This work focuses on open-ended VQA and motivated by the recent advances in language models consider it as a generative task, and introduces a novel method particularly suited for small, domain-specific, medical datasets.","number":"arXiv:2303.05977","publisher":"arXiv","source":"arXiv.org","title":"Open-Ended Medical Visual Question Answering Through Prefix Tuning of Language Models","URL":"http://arxiv.org/abs/2303.05977","author":[{"family":"Sonsbeek","given":"Tom","dropping-particle":"van"},{"family":"Derakhshani","given":"Mohammad Mahdi"},{"family":"Najdenkoska","given":"Ivona"},{"family":"Snoek","given":"Cees G. M."},{"family":"Worring","given":"Marcel"}],"accessed":{"date-parts":[["2025",12,18]]},"issued":{"date-parts":[["2023",7,21]]}}}],"schema":"https://github.com/citation-style-language/schema/raw/master/csl-citation.json"} </w:instrText>
+      </w:r>
+      <w:r>
+        <w:fldChar w:fldCharType="separate"/>
+      </w:r>
+      <w:r>
+        <w:rPr>
+          <w:noProof/>
+        </w:rPr>
+        <w:t>(Sonsbeek et al., 2023)</w:t>
+      </w:r>
+      <w:r>
+        <w:fldChar w:fldCharType="end"/>
+      </w:r>
+      <w:r>
+        <w:t xml:space="preserve"> for medical visual</w:t>
+      </w:r>
+      <w:r>
+        <w:t xml:space="preserve"> question answering. The model consists of three main components: a pre-trained CLIP image encoder, a pre-trained GPT-2 language model, and a lightweight trainable mapping network that aligns visual and textual representations.</w:t>
+      </w:r>
+    </w:p>
+    <w:p>
+      <w:pPr>
+        <w:spacing w:before="100" w:beforeAutospacing="1" w:after="100" w:afterAutospacing="1" w:line="480" w:lineRule="auto"/>
+        <w:jc w:val="both"/>
+      </w:pPr>
+      <w:r>
+        <w:t>In this framework, a medical image is first encoded by a frozen CLIP image encoder (</w:t>
+      </w:r>
+      <w:proofErr w:type="spellStart"/>
+      <w:r>
+        <w:t>ViT</w:t>
+      </w:r>
+      <w:proofErr w:type="spellEnd"/>
+      <w:r>
+        <w:t xml:space="preserve">-B/32) to obtain a global visual feature. This visual embedding is then projected by a mapping network, composed of two fully connected layers with a </w:t>
+      </w:r>
+      <w:proofErr w:type="spellStart"/>
+      <w:r>
+        <w:t>ReLU</w:t>
+      </w:r>
+      <w:proofErr w:type="spellEnd"/>
+      <w:r>
+        <w:t xml:space="preserve"> activation function, into a sequence of visual prefix tokens. The generated visual prefixes are concatenated with the </w:t>
+      </w:r>
+      <w:r>
+        <w:lastRenderedPageBreak/>
+        <w:t xml:space="preserve">token embeddings of the question–answer prompt and jointly fed into the GPT-2 model for </w:t>
+      </w:r>
+      <w:r>
+        <w:t>autoregressive answer generation.</w:t>
+      </w:r>
+    </w:p>
+    <w:p>
+      <w:pPr>
+        <w:spacing w:before="100" w:beforeAutospacing="1" w:after="100" w:afterAutospacing="1" w:line="480" w:lineRule="auto"/>
+        <w:jc w:val="both"/>
+      </w:pPr>
+      <w:r>
+        <w:t xml:space="preserve">Consistent with the design </w:t>
+      </w:r>
+      <w:r>
+        <w:t xml:space="preserve">in </w:t>
+      </w:r>
+      <w:proofErr w:type="spellStart"/>
+      <w:r>
+        <w:rPr>
+          <w:rStyle w:val="Strong"/>
+          <w:b w:val="0"/>
+          <w:bCs w:val="0"/>
+        </w:rPr>
+        <w:t>Sonsbeek</w:t>
+      </w:r>
+      <w:proofErr w:type="spellEnd"/>
+      <w:r>
+        <w:rPr>
+          <w:rStyle w:val="Strong"/>
+          <w:b w:val="0"/>
+          <w:bCs w:val="0"/>
+        </w:rPr>
+        <w:t xml:space="preserve"> et al.</w:t>
+      </w:r>
+      <w:r>
+        <w:rPr>
+          <w:b/>
+          <w:bCs/>
+        </w:rPr>
+        <w:t>,</w:t>
+      </w:r>
+      <w:r>
+        <w:t xml:space="preserve"> both the</w:t>
+      </w:r>
+      <w:r>
+        <w:t xml:space="preserve"> CLIP encoder and the GPT-2 model are kept frozen during training to reduce computational complexity and mitigate overfitting on the small-scale VQA-RAD dataset. Only the parameters of the mapping network are optimized using a causal language </w:t>
+      </w:r>
+      <w:proofErr w:type="spellStart"/>
+      <w:r>
+        <w:t>modeling</w:t>
+      </w:r>
+      <w:proofErr w:type="spellEnd"/>
+      <w:r>
+        <w:t xml:space="preserve"> objective. The loss is computed exclusively on the textual tokens, while the visual prefix tokens are masked, encouraging the model to learn effective cross-modal alignment without disrupting the pre-trained language </w:t>
+      </w:r>
+      <w:proofErr w:type="spellStart"/>
+      <w:r>
+        <w:t>modeling</w:t>
+      </w:r>
+      <w:proofErr w:type="spellEnd"/>
+      <w:r>
+        <w:t xml:space="preserve"> capability.</w:t>
+      </w:r>
+    </w:p>
+    <w:p>
+      <w:pPr>
+        <w:spacing w:before="100" w:beforeAutospacing="1" w:after="100" w:afterAutospacing="1" w:line="480" w:lineRule="auto"/>
+        <w:jc w:val="center"/>
+        <w:rPr>
+          <w:lang w:val="en-US"/>
+        </w:rPr>
+      </w:pPr>
+      <w:r>
+        <w:rPr>
+          <w:lang w:val="en-US"/>
+        </w:rPr>
+        <w:drawing>
+          <wp:inline distT="0" distB="0" distL="0" distR="0" wp14:anchorId="7FC37F27" wp14:editId="52D9D7DB">
+            <wp:extent cx="4292600" cy="3792855"/>
+            <wp:effectExtent l="0" t="0" r="0" b="4445"/>
+            <wp:docPr id="1625606876" name="Picture 1" descr="A diagram of a model&#10;&#10;AI-generated content may be incorrect."/>
+            <wp:cNvGraphicFramePr>
+              <a:graphicFrameLocks xmlns:a="http://schemas.openxmlformats.org/drawingml/2006/main" noChangeAspect="1"/>
+            </wp:cNvGraphicFramePr>
+            <a:graphic xmlns:a="http://schemas.openxmlformats.org/drawingml/2006/main">
+              <a:graphicData uri="http://schemas.openxmlformats.org/drawingml/2006/picture">
+                <pic:pic xmlns:pic="http://schemas.openxmlformats.org/drawingml/2006/picture">
+                  <pic:nvPicPr>
+                    <pic:cNvPr id="1625606876" name="Picture 1" descr="A diagram of a model&#10;&#10;AI-generated content may be incorrect."/>
+                    <pic:cNvPicPr/>
+                  </pic:nvPicPr>
+                  <pic:blipFill rotWithShape="1">
+                    <a:blip r:embed="rId8"/>
+                    <a:srcRect t="8929" r="23509" b="24396"/>
+                    <a:stretch>
+                      <a:fillRect/>
+                    </a:stretch>
+                  </pic:blipFill>
+                  <pic:spPr bwMode="auto">
+                    <a:xfrm>
+                      <a:off x="0" y="0"/>
+                      <a:ext cx="4292812" cy="3793042"/>
+                    </a:xfrm>
+                    <a:prstGeom prst="rect">
+                      <a:avLst/>
+                    </a:prstGeom>
+                    <a:ln>
+                      <a:noFill/>
+                    </a:ln>
+                    <a:extLst>
+                      <a:ext uri="{53640926-AAD7-44D8-BBD7-CCE9431645EC}">
+                        <a14:shadowObscured xmlns:a14="http://schemas.microsoft.com/office/drawing/2010/main"/>
+                      </a:ext>
+                    </a:extLst>
+                  </pic:spPr>
+                </pic:pic>
+              </a:graphicData>
+            </a:graphic>
+          </wp:inline>
+        </w:drawing>
+      </w:r>
+    </w:p>
+    <w:p>
+      <w:pPr>
+        <w:pStyle w:val="Caption"/>
+        <w:rPr>
+          <w:rFonts w:hint="eastAsia"/>
+          <w:b w:val="0"/>
+          <w:bCs/>
+          <w:i w:val="0"/>
+          <w:iCs w:val="0"/>
+          <w:lang w:val="en-US"/>
+        </w:rPr>
+      </w:pPr>
+      <w:r>
+        <w:rPr>
+          <w:b w:val="0"/>
+          <w:bCs/>
+          <w:i w:val="0"/>
+          <w:iCs w:val="0"/>
+        </w:rPr>
+        <w:t xml:space="preserve">Figure </w:t>
+      </w:r>
+      <w:r>
+        <w:rPr>
+          <w:b w:val="0"/>
+          <w:bCs/>
+          <w:i w:val="0"/>
+          <w:iCs w:val="0"/>
+        </w:rPr>
+        <w:fldChar w:fldCharType="begin"/>
+      </w:r>
+      <w:r>
+        <w:rPr>
+          <w:b w:val="0"/>
+          <w:bCs/>
+          <w:i w:val="0"/>
+          <w:iCs w:val="0"/>
+        </w:rPr>
+        <w:instrText xml:space="preserve"> SEQ Figure \* ARABIC </w:instrText>
+      </w:r>
+      <w:r>
+        <w:rPr>
+          <w:b w:val="0"/>
+          <w:bCs/>
+          <w:i w:val="0"/>
+          <w:iCs w:val="0"/>
+        </w:rPr>
+        <w:fldChar w:fldCharType="separate"/>
+      </w:r>
+      <w:r>
+        <w:rPr>
+          <w:b w:val="0"/>
+          <w:bCs/>
+          <w:i w:val="0"/>
+          <w:iCs w:val="0"/>
+          <w:noProof/>
+        </w:rPr>
+        <w:t>1</w:t>
+      </w:r>
+      <w:r>
+        <w:rPr>
+          <w:b w:val="0"/>
+          <w:bCs/>
+          <w:i w:val="0"/>
+          <w:iCs w:val="0"/>
+        </w:rPr>
+        <w:fldChar w:fldCharType="end"/>
+      </w:r>
+      <w:r>
+        <w:rPr>
+          <w:b w:val="0"/>
+          <w:bCs/>
+          <w:i w:val="0"/>
+          <w:iCs w:val="0"/>
+        </w:rPr>
+        <w:t xml:space="preserve"> </w:t>
+      </w:r>
+      <w:r>
+        <w:rPr>
+          <w:b w:val="0"/>
+          <w:bCs/>
+          <w:i w:val="0"/>
+          <w:iCs w:val="0"/>
+        </w:rPr>
+        <w:t xml:space="preserve">Prefix-based </w:t>
+      </w:r>
+      <w:proofErr w:type="spellStart"/>
+      <w:r>
+        <w:rPr>
+          <w:b w:val="0"/>
+          <w:bCs/>
+          <w:i w:val="0"/>
+          <w:iCs w:val="0"/>
+        </w:rPr>
+        <w:t>MedVQA</w:t>
+      </w:r>
+      <w:proofErr w:type="spellEnd"/>
+      <w:r>
+        <w:rPr>
+          <w:b w:val="0"/>
+          <w:bCs/>
+          <w:i w:val="0"/>
+          <w:iCs w:val="0"/>
+        </w:rPr>
+        <w:t xml:space="preserve"> Model Architecture</w:t>
+      </w:r>
+    </w:p>
+    <w:p>
+      <w:pPr>
+        <w:rPr>
+          <w:rFonts w:hint="eastAsia"/>
+        </w:rPr>
+      </w:pPr>
     </w:p>
     <w:p>
       <w:pPr>
@@ -1124,420 +1638,422 @@
         <w:spacing w:line="480" w:lineRule="auto"/>
         <w:jc w:val="both"/>
         <w:rPr>
-          <w:rFonts w:ascii="Times New Roman" w:hAnsi="Times New Roman" w:cs="Times New Roman"/>
+          <w:lang w:val="en-US"/>
+        </w:rPr>
+      </w:pPr>
+      <w:r>
+        <w:rPr>
+          <w:lang w:val="en-US"/>
+        </w:rPr>
+        <w:t xml:space="preserve">To ensure a rigorous and fair assessment of model performance on the VQA-RAD dataset, this study adopts a set of evaluation metrics that account for both closed-ended and open-ended question types. Given the heterogeneous nature of Med-VQA tasks—ranging from binary diagnostic decisions to free-form clinical descriptions—no single metric is sufficient to fully capture model </w:t>
+      </w:r>
+      <w:proofErr w:type="spellStart"/>
+      <w:r>
+        <w:rPr>
+          <w:lang w:val="en-US"/>
+        </w:rPr>
+        <w:t>behaviour</w:t>
+      </w:r>
+      <w:proofErr w:type="spellEnd"/>
+      <w:r>
+        <w:rPr>
+          <w:lang w:val="en-US"/>
+        </w:rPr>
+        <w:t>. Instead, a combination of classification-based and generation-oriented metrics is employed, following established practices in prior Med-VQA literature.</w:t>
+      </w:r>
+    </w:p>
+    <w:p>
+      <w:pPr>
+        <w:spacing w:line="480" w:lineRule="auto"/>
+        <w:jc w:val="both"/>
+        <w:rPr>
+          <w:lang w:val="en-US"/>
+        </w:rPr>
+      </w:pPr>
+      <w:r>
+        <w:rPr>
+          <w:lang w:val="en-US"/>
+        </w:rPr>
+        <w:t xml:space="preserve">For closed-ended questions, where answers correspond to a fixed and finite label set (e.g., presence or absence of an abnormality), model performance is primarily evaluated using accuracy. As the baseline model formulates Med-VQA as a classification problem over a predefined answer pool, accuracy provides a direct and interpretable measure of diagnostic correctness. It is also the </w:t>
+      </w:r>
+      <w:proofErr w:type="gramStart"/>
+      <w:r>
+        <w:rPr>
+          <w:lang w:val="en-US"/>
+        </w:rPr>
+        <w:t>most commonly reported</w:t>
+      </w:r>
+      <w:proofErr w:type="gramEnd"/>
+      <w:r>
+        <w:rPr>
+          <w:lang w:val="en-US"/>
+        </w:rPr>
+        <w:t xml:space="preserve"> metric in VQA-RAD benchmarks, enabling meaningful comparison with existing studies.</w:t>
+      </w:r>
+    </w:p>
+    <w:p>
+      <w:pPr>
+        <w:spacing w:line="480" w:lineRule="auto"/>
+        <w:jc w:val="both"/>
+        <w:rPr>
+          <w:lang w:val="en-US"/>
+        </w:rPr>
+      </w:pPr>
+      <w:r>
+        <w:rPr>
+          <w:lang w:val="en-US"/>
+        </w:rPr>
+        <w:t xml:space="preserve">To complement accuracy, threshold-independent diagnostic discrimination metrics are additionally considered. AUC-ROC is used to assess the model’s ability to distinguish between positive and negative clinical conditions across varying decision thresholds, while AUC-PRC offers further insight under class-imbalanced settings, where positive cases are relatively rare. Although these metrics are particularly informative for binary disease detection tasks, they are treated as supporting indicators in this study. The primary quantitative comparison for closed-ended evaluation remains accuracy, </w:t>
+      </w:r>
+      <w:proofErr w:type="gramStart"/>
+      <w:r>
+        <w:rPr>
+          <w:lang w:val="en-US"/>
+        </w:rPr>
+        <w:t>in order to</w:t>
+      </w:r>
+      <w:proofErr w:type="gramEnd"/>
+      <w:r>
+        <w:rPr>
+          <w:lang w:val="en-US"/>
+        </w:rPr>
+        <w:t xml:space="preserve"> maintain consistency with the evaluation of generative models.</w:t>
+      </w:r>
+    </w:p>
+    <w:p>
+      <w:pPr>
+        <w:spacing w:line="480" w:lineRule="auto"/>
+        <w:jc w:val="both"/>
+        <w:rPr>
+          <w:lang w:val="en-US"/>
+        </w:rPr>
+      </w:pPr>
+      <w:r>
+        <w:rPr>
+          <w:lang w:val="en-US"/>
+        </w:rPr>
+        <w:lastRenderedPageBreak/>
+        <w:t>In contrast, evaluating open-ended questions presents a fundamentally different challenge. Clinically correct responses may be expressed using diverse yet equally valid linguistic forms, making strict label matching insufficient. To address this, a multi-dimensional evaluation strategy is adopted to capture both diagnostic correctness and linguistic quality.</w:t>
+      </w:r>
+    </w:p>
+    <w:p>
+      <w:pPr>
+        <w:spacing w:line="480" w:lineRule="auto"/>
+        <w:jc w:val="both"/>
+        <w:rPr>
+          <w:lang w:val="en-US"/>
+        </w:rPr>
+      </w:pPr>
+      <w:r>
+        <w:rPr>
+          <w:lang w:val="en-US"/>
+        </w:rPr>
+        <w:t xml:space="preserve">For short, determinate answers such as anatomical locations or categorical descriptors, </w:t>
+      </w:r>
+      <w:r>
+        <w:rPr>
+          <w:b/>
+          <w:bCs/>
+          <w:lang w:val="en-US"/>
+        </w:rPr>
+        <w:t xml:space="preserve">exact </w:t>
+      </w:r>
+      <w:r>
+        <w:rPr>
+          <w:lang w:val="en-US"/>
+        </w:rPr>
+        <w:t xml:space="preserve">match accuracy is employed. In addition to strict matching, a </w:t>
+      </w:r>
+      <w:r>
+        <w:rPr>
+          <w:i/>
+          <w:iCs/>
+          <w:lang w:val="en-US"/>
+        </w:rPr>
+        <w:t>soft exact match</w:t>
+      </w:r>
+      <w:r>
+        <w:rPr>
+          <w:lang w:val="en-US"/>
+        </w:rPr>
+        <w:t xml:space="preserve"> variant is applied by normalizing generated outputs through lowercasing and punctuation removal. This approach avoids penalizing superficial formatting variations while preserving strict clinical validity.</w:t>
+      </w:r>
+    </w:p>
+    <w:p>
+      <w:pPr>
+        <w:spacing w:line="480" w:lineRule="auto"/>
+        <w:jc w:val="both"/>
+        <w:rPr>
+          <w:lang w:val="en-US"/>
+        </w:rPr>
+      </w:pPr>
+      <w:r>
+        <w:rPr>
+          <w:lang w:val="en-US"/>
+        </w:rPr>
+        <w:t xml:space="preserve">For longer, free-form responses, </w:t>
+      </w:r>
+      <w:r>
+        <w:rPr>
+          <w:lang w:val="en-US"/>
+        </w:rPr>
+        <w:t>Bilingual Evaluation Understudy</w:t>
+      </w:r>
+      <w:r>
+        <w:rPr>
+          <w:lang w:val="en-US"/>
+        </w:rPr>
+        <w:t xml:space="preserve"> </w:t>
+      </w:r>
+      <w:r>
+        <w:rPr>
+          <w:lang w:val="en-US"/>
+        </w:rPr>
+        <w:t>(</w:t>
+      </w:r>
+      <w:r>
+        <w:rPr>
+          <w:lang w:val="en-US"/>
+        </w:rPr>
+        <w:t>BLEU</w:t>
+      </w:r>
+      <w:r>
+        <w:rPr>
+          <w:lang w:val="en-US"/>
+        </w:rPr>
+        <w:t>) serves as the primary metric for quantitative comparison. By measuring n-gram overlap between generated answers and reference annotations, BLEU evaluates whether the model produces appropriate medical terminology and coherent phrasing. As such, it provides an effective measure of the expressive capability of generative architectures, particularly in comparison to rigid classification-based baselines.</w:t>
+      </w:r>
+    </w:p>
+    <w:p>
+      <w:pPr>
+        <w:spacing w:line="480" w:lineRule="auto"/>
+        <w:jc w:val="both"/>
+        <w:rPr>
+          <w:lang w:val="en-US"/>
+        </w:rPr>
+      </w:pPr>
+      <w:r>
+        <w:rPr>
+          <w:lang w:val="en-US"/>
+        </w:rPr>
+        <w:t xml:space="preserve">To further assess semantic alignment and informational completeness, Recall and </w:t>
+      </w:r>
+      <w:proofErr w:type="spellStart"/>
+      <w:r>
+        <w:rPr>
+          <w:lang w:val="en-US"/>
+        </w:rPr>
+        <w:t>BERTScore</w:t>
+      </w:r>
+      <w:proofErr w:type="spellEnd"/>
+      <w:r>
+        <w:rPr>
+          <w:lang w:val="en-US"/>
+        </w:rPr>
+        <w:t xml:space="preserve"> are incorporated as complementary metrics. Recall measures the extent to which key diagnostic tokens from the ground truth are covered in the generated output, while </w:t>
+      </w:r>
+      <w:proofErr w:type="spellStart"/>
+      <w:r>
+        <w:rPr>
+          <w:lang w:val="en-US"/>
+        </w:rPr>
+        <w:t>BERTScore</w:t>
+      </w:r>
+      <w:proofErr w:type="spellEnd"/>
+      <w:r>
+        <w:rPr>
+          <w:lang w:val="en-US"/>
+        </w:rPr>
+        <w:t xml:space="preserve"> leverages contextual embeddings to capture semantic similarity and account for synonymous medical expressions </w:t>
+      </w:r>
+      <w:r>
+        <w:rPr>
+          <w:rFonts w:hint="eastAsia"/>
+          <w:lang w:val="en-US"/>
+        </w:rPr>
+        <w:t>such</w:t>
+      </w:r>
+      <w:r>
+        <w:rPr>
+          <w:lang w:val="en-US"/>
+        </w:rPr>
+        <w:t xml:space="preserve"> as </w:t>
+      </w:r>
+      <w:r>
+        <w:rPr>
+          <w:lang w:val="en-US"/>
+        </w:rPr>
+        <w:t xml:space="preserve">lesion </w:t>
+      </w:r>
+      <w:r>
+        <w:rPr>
+          <w:lang w:val="en-US"/>
+        </w:rPr>
+        <w:t>and</w:t>
+      </w:r>
+      <w:r>
+        <w:rPr>
+          <w:lang w:val="en-US"/>
+        </w:rPr>
+        <w:t xml:space="preserve"> tumor</w:t>
+      </w:r>
+      <w:r>
+        <w:rPr>
+          <w:lang w:val="en-US"/>
+        </w:rPr>
+        <w:t>. These metrics provide deeper insight into semantic adequacy beyond surface-level lexical overlap.</w:t>
+      </w:r>
+    </w:p>
+    <w:p>
+      <w:pPr>
+        <w:spacing w:line="480" w:lineRule="auto"/>
+        <w:jc w:val="both"/>
+        <w:rPr>
+          <w:lang w:val="en-US"/>
+        </w:rPr>
+      </w:pPr>
+      <w:r>
+        <w:rPr>
+          <w:lang w:val="en-US"/>
+        </w:rPr>
+        <w:t>While advanced semantic metrics offer valuable interpretative support, the core quantitative evaluation in this study focuses on accuracy for closed-ended questions and BLEU for open-</w:t>
+      </w:r>
+      <w:r>
+        <w:rPr>
+          <w:lang w:val="en-US"/>
+        </w:rPr>
+        <w:lastRenderedPageBreak/>
+        <w:t>ended responses. This choice ensures alignment with standard Med-VQA benchmarks and facilitates consistent comparison across different model paradigms.</w:t>
+      </w:r>
+    </w:p>
+    <w:p>
+      <w:pPr>
+        <w:pStyle w:val="Caption"/>
+        <w:rPr>
+          <w:rFonts w:cs="Times New Roman"/>
+          <w:b w:val="0"/>
+          <w:bCs/>
+          <w:i w:val="0"/>
+          <w:iCs w:val="0"/>
           <w:sz w:val="24"/>
           <w:szCs w:val="24"/>
           <w:lang w:val="en-US"/>
         </w:rPr>
       </w:pPr>
-      <w:r>
-        <w:rPr>
-          <w:rFonts w:ascii="Times New Roman" w:hAnsi="Times New Roman" w:cs="Times New Roman"/>
-          <w:sz w:val="24"/>
-          <w:szCs w:val="24"/>
-          <w:lang w:val="en-US"/>
-        </w:rPr>
-        <w:t xml:space="preserve">To ensure a rigorous and fair assessment of model performance on the VQA-RAD dataset, this study adopts a set of evaluation metrics that account for both closed-ended and open-ended question types. Given the heterogeneous nature of Med-VQA tasks—ranging from </w:t>
-      </w:r>
-      <w:r>
-        <w:rPr>
-          <w:rFonts w:ascii="Times New Roman" w:hAnsi="Times New Roman" w:cs="Times New Roman"/>
-          <w:sz w:val="24"/>
-          <w:szCs w:val="24"/>
-          <w:lang w:val="en-US"/>
-        </w:rPr>
-        <w:lastRenderedPageBreak/>
-        <w:t xml:space="preserve">binary diagnostic decisions to free-form clinical descriptions—no single metric is sufficient to fully capture model </w:t>
-      </w:r>
-      <w:proofErr w:type="spellStart"/>
-      <w:r>
-        <w:rPr>
-          <w:rFonts w:ascii="Times New Roman" w:hAnsi="Times New Roman" w:cs="Times New Roman"/>
-          <w:sz w:val="24"/>
-          <w:szCs w:val="24"/>
-          <w:lang w:val="en-US"/>
-        </w:rPr>
-        <w:t>behaviour</w:t>
-      </w:r>
-      <w:proofErr w:type="spellEnd"/>
-      <w:r>
-        <w:rPr>
-          <w:rFonts w:ascii="Times New Roman" w:hAnsi="Times New Roman" w:cs="Times New Roman"/>
-          <w:sz w:val="24"/>
-          <w:szCs w:val="24"/>
-          <w:lang w:val="en-US"/>
-        </w:rPr>
-        <w:t>. Instead, a combination of classification-based and generation-oriented metrics is employed, following established practices in prior Med-VQA literature.</w:t>
-      </w:r>
-    </w:p>
-    <w:p>
-      <w:pPr>
-        <w:spacing w:line="480" w:lineRule="auto"/>
-        <w:jc w:val="both"/>
-        <w:rPr>
-          <w:rFonts w:ascii="Times New Roman" w:hAnsi="Times New Roman" w:cs="Times New Roman"/>
-          <w:sz w:val="24"/>
-          <w:szCs w:val="24"/>
-          <w:lang w:val="en-US"/>
-        </w:rPr>
-      </w:pPr>
-      <w:r>
-        <w:rPr>
-          <w:rFonts w:ascii="Times New Roman" w:hAnsi="Times New Roman" w:cs="Times New Roman"/>
-          <w:sz w:val="24"/>
-          <w:szCs w:val="24"/>
-          <w:lang w:val="en-US"/>
-        </w:rPr>
-        <w:t xml:space="preserve">For closed-ended questions, where answers correspond to a fixed and finite label set (e.g., presence or absence of an abnormality), model performance is primarily evaluated using accuracy. As the baseline model formulates Med-VQA as a classification problem over a predefined answer pool, accuracy provides a direct and interpretable measure of diagnostic correctness. It is also the </w:t>
+      <w:bookmarkStart w:id="0" w:name="_Ref219363121"/>
+      <w:r>
+        <w:rPr>
+          <w:b w:val="0"/>
+          <w:bCs/>
+          <w:i w:val="0"/>
+          <w:iCs w:val="0"/>
+        </w:rPr>
+        <w:t xml:space="preserve">Table </w:t>
+      </w:r>
+      <w:r>
+        <w:rPr>
+          <w:b w:val="0"/>
+          <w:bCs/>
+          <w:i w:val="0"/>
+          <w:iCs w:val="0"/>
+        </w:rPr>
+        <w:fldChar w:fldCharType="begin"/>
+      </w:r>
+      <w:r>
+        <w:rPr>
+          <w:b w:val="0"/>
+          <w:bCs/>
+          <w:i w:val="0"/>
+          <w:iCs w:val="0"/>
+        </w:rPr>
+        <w:instrText xml:space="preserve"> SEQ Table \* ARABIC </w:instrText>
+      </w:r>
+      <w:r>
+        <w:rPr>
+          <w:b w:val="0"/>
+          <w:bCs/>
+          <w:i w:val="0"/>
+          <w:iCs w:val="0"/>
+        </w:rPr>
+        <w:fldChar w:fldCharType="separate"/>
+      </w:r>
+      <w:r>
+        <w:rPr>
+          <w:b w:val="0"/>
+          <w:bCs/>
+          <w:i w:val="0"/>
+          <w:iCs w:val="0"/>
+          <w:noProof/>
+        </w:rPr>
+        <w:t>2</w:t>
+      </w:r>
+      <w:r>
+        <w:rPr>
+          <w:b w:val="0"/>
+          <w:bCs/>
+          <w:i w:val="0"/>
+          <w:iCs w:val="0"/>
+          <w:noProof/>
+        </w:rPr>
+        <w:fldChar w:fldCharType="end"/>
+      </w:r>
+      <w:bookmarkEnd w:id="0"/>
+      <w:r>
+        <w:rPr>
+          <w:rFonts w:hint="eastAsia"/>
+          <w:b w:val="0"/>
+          <w:bCs/>
+          <w:i w:val="0"/>
+          <w:iCs w:val="0"/>
+        </w:rPr>
+        <w:t xml:space="preserve"> </w:t>
+      </w:r>
+      <w:r>
+        <w:rPr>
+          <w:b w:val="0"/>
+          <w:bCs/>
+          <w:i w:val="0"/>
+          <w:iCs w:val="0"/>
+        </w:rPr>
+        <w:t xml:space="preserve">Evaluation Metrics </w:t>
       </w:r>
       <w:proofErr w:type="gramStart"/>
       <w:r>
         <w:rPr>
-          <w:rFonts w:ascii="Times New Roman" w:hAnsi="Times New Roman" w:cs="Times New Roman"/>
-          <w:sz w:val="24"/>
-          <w:szCs w:val="24"/>
-          <w:lang w:val="en-US"/>
-        </w:rPr>
-        <w:t>most commonly reported</w:t>
+          <w:b w:val="0"/>
+          <w:bCs/>
+          <w:i w:val="0"/>
+          <w:iCs w:val="0"/>
+        </w:rPr>
+        <w:t>Used</w:t>
+      </w:r>
+      <w:r>
+        <w:rPr>
+          <w:rFonts w:hint="eastAsia"/>
+          <w:b w:val="0"/>
+          <w:bCs/>
+          <w:i w:val="0"/>
+          <w:iCs w:val="0"/>
+        </w:rPr>
+        <w:t xml:space="preserve"> </w:t>
+      </w:r>
+      <w:r>
+        <w:rPr>
+          <w:b w:val="0"/>
+          <w:bCs/>
+          <w:i w:val="0"/>
+          <w:iCs w:val="0"/>
+        </w:rPr>
+        <w:t xml:space="preserve"> in</w:t>
       </w:r>
       <w:proofErr w:type="gramEnd"/>
       <w:r>
         <w:rPr>
-          <w:rFonts w:ascii="Times New Roman" w:hAnsi="Times New Roman" w:cs="Times New Roman"/>
-          <w:sz w:val="24"/>
-          <w:szCs w:val="24"/>
-          <w:lang w:val="en-US"/>
-        </w:rPr>
-        <w:t xml:space="preserve"> metric in VQA-RAD benchmarks, enabling meaningful comparison with existing studies.</w:t>
-      </w:r>
-    </w:p>
-    <w:p>
-      <w:pPr>
-        <w:spacing w:line="480" w:lineRule="auto"/>
-        <w:jc w:val="both"/>
-        <w:rPr>
-          <w:rFonts w:ascii="Times New Roman" w:hAnsi="Times New Roman" w:cs="Times New Roman"/>
-          <w:sz w:val="24"/>
-          <w:szCs w:val="24"/>
-          <w:lang w:val="en-US"/>
-        </w:rPr>
-      </w:pPr>
-      <w:r>
-        <w:rPr>
-          <w:rFonts w:ascii="Times New Roman" w:hAnsi="Times New Roman" w:cs="Times New Roman"/>
-          <w:sz w:val="24"/>
-          <w:szCs w:val="24"/>
-          <w:lang w:val="en-US"/>
-        </w:rPr>
-        <w:t xml:space="preserve">To complement accuracy, threshold-independent diagnostic discrimination metrics are additionally considered. AUC-ROC is used to assess the model’s ability to distinguish between positive and negative clinical conditions across varying decision thresholds, while AUC-PRC offers further insight under class-imbalanced settings, where positive cases are relatively rare. Although these metrics are particularly informative for binary disease detection tasks, they are treated as supporting indicators in this study. The primary quantitative comparison for closed-ended evaluation remains accuracy, </w:t>
-      </w:r>
-      <w:proofErr w:type="gramStart"/>
-      <w:r>
-        <w:rPr>
-          <w:rFonts w:ascii="Times New Roman" w:hAnsi="Times New Roman" w:cs="Times New Roman"/>
-          <w:sz w:val="24"/>
-          <w:szCs w:val="24"/>
-          <w:lang w:val="en-US"/>
-        </w:rPr>
-        <w:t>in order to</w:t>
-      </w:r>
-      <w:proofErr w:type="gramEnd"/>
-      <w:r>
-        <w:rPr>
-          <w:rFonts w:ascii="Times New Roman" w:hAnsi="Times New Roman" w:cs="Times New Roman"/>
-          <w:sz w:val="24"/>
-          <w:szCs w:val="24"/>
-          <w:lang w:val="en-US"/>
-        </w:rPr>
-        <w:t xml:space="preserve"> maintain consistency with the evaluation of generative models.</w:t>
-      </w:r>
-    </w:p>
-    <w:p>
-      <w:pPr>
-        <w:spacing w:line="480" w:lineRule="auto"/>
-        <w:jc w:val="both"/>
-        <w:rPr>
-          <w:rFonts w:ascii="Times New Roman" w:hAnsi="Times New Roman" w:cs="Times New Roman"/>
-          <w:sz w:val="24"/>
-          <w:szCs w:val="24"/>
-          <w:lang w:val="en-US"/>
-        </w:rPr>
-      </w:pPr>
-      <w:r>
-        <w:rPr>
-          <w:rFonts w:ascii="Times New Roman" w:hAnsi="Times New Roman" w:cs="Times New Roman"/>
-          <w:sz w:val="24"/>
-          <w:szCs w:val="24"/>
-          <w:lang w:val="en-US"/>
-        </w:rPr>
-        <w:t>In contrast, evaluating open-ended questions presents a fundamentally different challenge. Clinically correct responses may be expressed using diverse yet equally valid linguistic forms, making strict label matching insufficient. To address this, a multi-dimensional evaluation strategy is adopted to capture both diagnostic correctness and linguistic quality.</w:t>
-      </w:r>
-    </w:p>
-    <w:p>
-      <w:pPr>
-        <w:spacing w:line="480" w:lineRule="auto"/>
-        <w:jc w:val="both"/>
-        <w:rPr>
-          <w:rFonts w:ascii="Times New Roman" w:hAnsi="Times New Roman" w:cs="Times New Roman"/>
-          <w:sz w:val="24"/>
-          <w:szCs w:val="24"/>
-          <w:lang w:val="en-US"/>
-        </w:rPr>
-      </w:pPr>
-      <w:r>
-        <w:rPr>
-          <w:rFonts w:ascii="Times New Roman" w:hAnsi="Times New Roman" w:cs="Times New Roman"/>
-          <w:sz w:val="24"/>
-          <w:szCs w:val="24"/>
-          <w:lang w:val="en-US"/>
-        </w:rPr>
-        <w:lastRenderedPageBreak/>
-        <w:t xml:space="preserve">For short, determinate answers such as anatomical locations or categorical descriptors, </w:t>
-      </w:r>
-      <w:r>
-        <w:rPr>
-          <w:rFonts w:ascii="Times New Roman" w:hAnsi="Times New Roman" w:cs="Times New Roman"/>
-          <w:b/>
+          <w:b w:val="0"/>
           <w:bCs/>
-          <w:sz w:val="24"/>
-          <w:szCs w:val="24"/>
-          <w:lang w:val="en-US"/>
-        </w:rPr>
-        <w:t xml:space="preserve">exact </w:t>
-      </w:r>
-      <w:r>
-        <w:rPr>
-          <w:rFonts w:ascii="Times New Roman" w:hAnsi="Times New Roman" w:cs="Times New Roman"/>
-          <w:sz w:val="24"/>
-          <w:szCs w:val="24"/>
-          <w:lang w:val="en-US"/>
-        </w:rPr>
-        <w:t xml:space="preserve">match accuracy is employed. In addition to strict matching, a </w:t>
-      </w:r>
-      <w:r>
-        <w:rPr>
-          <w:rFonts w:ascii="Times New Roman" w:hAnsi="Times New Roman" w:cs="Times New Roman"/>
-          <w:i/>
-          <w:iCs/>
-          <w:sz w:val="24"/>
-          <w:szCs w:val="24"/>
-          <w:lang w:val="en-US"/>
-        </w:rPr>
-        <w:t>soft exact match</w:t>
-      </w:r>
-      <w:r>
-        <w:rPr>
-          <w:rFonts w:ascii="Times New Roman" w:hAnsi="Times New Roman" w:cs="Times New Roman"/>
-          <w:sz w:val="24"/>
-          <w:szCs w:val="24"/>
-          <w:lang w:val="en-US"/>
-        </w:rPr>
-        <w:t xml:space="preserve"> variant is applied by normalizing generated outputs through lowercasing and punctuation removal. This approach avoids penalizing superficial formatting variations while preserving strict clinical validity.</w:t>
-      </w:r>
-    </w:p>
-    <w:p>
-      <w:pPr>
-        <w:spacing w:line="480" w:lineRule="auto"/>
-        <w:jc w:val="both"/>
-        <w:rPr>
-          <w:rFonts w:ascii="Times New Roman" w:hAnsi="Times New Roman" w:cs="Times New Roman"/>
-          <w:sz w:val="24"/>
-          <w:szCs w:val="24"/>
-          <w:lang w:val="en-US"/>
-        </w:rPr>
-      </w:pPr>
-      <w:r>
-        <w:rPr>
-          <w:rFonts w:ascii="Times New Roman" w:hAnsi="Times New Roman" w:cs="Times New Roman"/>
-          <w:sz w:val="24"/>
-          <w:szCs w:val="24"/>
-          <w:lang w:val="en-US"/>
-        </w:rPr>
-        <w:t>For longer, free-form responses, BLEU (Bilingual Evaluation Understudy) serves as the primary metric for quantitative comparison. By measuring n-gram overlap between generated answers and reference annotations, BLEU evaluates whether the model produces appropriate medical terminology and coherent phrasing. As such, it provides an effective measure of the expressive capability of generative architectures, particularly in comparison to rigid classification-based baselines.</w:t>
-      </w:r>
-    </w:p>
-    <w:p>
-      <w:pPr>
-        <w:spacing w:line="480" w:lineRule="auto"/>
-        <w:jc w:val="both"/>
-        <w:rPr>
-          <w:rFonts w:ascii="Times New Roman" w:hAnsi="Times New Roman" w:cs="Times New Roman"/>
-          <w:sz w:val="24"/>
-          <w:szCs w:val="24"/>
-          <w:lang w:val="en-US"/>
-        </w:rPr>
-      </w:pPr>
-      <w:r>
-        <w:rPr>
-          <w:rFonts w:ascii="Times New Roman" w:hAnsi="Times New Roman" w:cs="Times New Roman"/>
-          <w:sz w:val="24"/>
-          <w:szCs w:val="24"/>
-          <w:lang w:val="en-US"/>
-        </w:rPr>
-        <w:t xml:space="preserve">To further assess semantic alignment and informational completeness, Recall and </w:t>
-      </w:r>
-      <w:proofErr w:type="spellStart"/>
-      <w:r>
-        <w:rPr>
-          <w:rFonts w:ascii="Times New Roman" w:hAnsi="Times New Roman" w:cs="Times New Roman"/>
-          <w:sz w:val="24"/>
-          <w:szCs w:val="24"/>
-          <w:lang w:val="en-US"/>
-        </w:rPr>
-        <w:t>BERTScore</w:t>
-      </w:r>
-      <w:proofErr w:type="spellEnd"/>
-      <w:r>
-        <w:rPr>
-          <w:rFonts w:ascii="Times New Roman" w:hAnsi="Times New Roman" w:cs="Times New Roman"/>
-          <w:sz w:val="24"/>
-          <w:szCs w:val="24"/>
-          <w:lang w:val="en-US"/>
-        </w:rPr>
-        <w:t xml:space="preserve"> are incorporated as complementary metrics. Recall measures the extent to which key diagnostic tokens from the ground truth are covered in the generated output, while </w:t>
-      </w:r>
-      <w:proofErr w:type="spellStart"/>
-      <w:r>
-        <w:rPr>
-          <w:rFonts w:ascii="Times New Roman" w:hAnsi="Times New Roman" w:cs="Times New Roman"/>
-          <w:sz w:val="24"/>
-          <w:szCs w:val="24"/>
-          <w:lang w:val="en-US"/>
-        </w:rPr>
-        <w:t>BERTScore</w:t>
-      </w:r>
-      <w:proofErr w:type="spellEnd"/>
-      <w:r>
-        <w:rPr>
-          <w:rFonts w:ascii="Times New Roman" w:hAnsi="Times New Roman" w:cs="Times New Roman"/>
-          <w:sz w:val="24"/>
-          <w:szCs w:val="24"/>
-          <w:lang w:val="en-US"/>
-        </w:rPr>
-        <w:t xml:space="preserve"> leverages contextual embeddings to capture semantic similarity and account for synonymous medical expressions (e.g., </w:t>
-      </w:r>
-      <w:r>
-        <w:rPr>
-          <w:rFonts w:ascii="Times New Roman" w:hAnsi="Times New Roman" w:cs="Times New Roman"/>
-          <w:i/>
-          <w:iCs/>
-          <w:sz w:val="24"/>
-          <w:szCs w:val="24"/>
-          <w:lang w:val="en-US"/>
-        </w:rPr>
-        <w:t>lesion</w:t>
-      </w:r>
-      <w:r>
-        <w:rPr>
-          <w:rFonts w:ascii="Times New Roman" w:hAnsi="Times New Roman" w:cs="Times New Roman"/>
-          <w:sz w:val="24"/>
-          <w:szCs w:val="24"/>
-          <w:lang w:val="en-US"/>
-        </w:rPr>
-        <w:t xml:space="preserve"> versus </w:t>
-      </w:r>
-      <w:r>
-        <w:rPr>
-          <w:rFonts w:ascii="Times New Roman" w:hAnsi="Times New Roman" w:cs="Times New Roman"/>
-          <w:i/>
-          <w:iCs/>
-          <w:sz w:val="24"/>
-          <w:szCs w:val="24"/>
-          <w:lang w:val="en-US"/>
-        </w:rPr>
-        <w:t>tumor</w:t>
-      </w:r>
-      <w:r>
-        <w:rPr>
-          <w:rFonts w:ascii="Times New Roman" w:hAnsi="Times New Roman" w:cs="Times New Roman"/>
-          <w:sz w:val="24"/>
-          <w:szCs w:val="24"/>
-          <w:lang w:val="en-US"/>
-        </w:rPr>
-        <w:t>). These metrics provide deeper insight into semantic adequacy beyond surface-level lexical overlap.</w:t>
-      </w:r>
-    </w:p>
-    <w:p>
-      <w:pPr>
-        <w:spacing w:line="480" w:lineRule="auto"/>
-        <w:jc w:val="both"/>
-        <w:rPr>
-          <w:rFonts w:ascii="Times New Roman" w:hAnsi="Times New Roman" w:cs="Times New Roman"/>
-          <w:sz w:val="24"/>
-          <w:szCs w:val="24"/>
-          <w:lang w:val="en-US"/>
-        </w:rPr>
-      </w:pPr>
-      <w:r>
-        <w:rPr>
-          <w:rFonts w:ascii="Times New Roman" w:hAnsi="Times New Roman" w:cs="Times New Roman"/>
-          <w:sz w:val="24"/>
-          <w:szCs w:val="24"/>
-          <w:lang w:val="en-US"/>
-        </w:rPr>
-        <w:t>While advanced semantic metrics offer valuable interpretative support, the core quantitative evaluation in this study focuses on accuracy for closed-ended questions and BLEU for open-ended responses. This choice ensures alignment with standard Med-VQA benchmarks and facilitates consistent comparison across different model paradigms.</w:t>
-      </w:r>
-    </w:p>
-    <w:p>
-      <w:pPr>
-        <w:pStyle w:val="Caption"/>
-        <w:rPr>
-          <w:rFonts w:cs="Times New Roman"/>
-          <w:sz w:val="24"/>
-          <w:szCs w:val="24"/>
-          <w:lang w:val="en-US"/>
-        </w:rPr>
-      </w:pPr>
-      <w:bookmarkStart w:id="0" w:name="_Ref219363121"/>
-      <w:r>
-        <w:t xml:space="preserve">Table </w:t>
-      </w:r>
-      <w:r>
-        <w:fldChar w:fldCharType="begin"/>
-      </w:r>
-      <w:r>
-        <w:instrText xml:space="preserve"> SEQ Table \* ARABIC </w:instrText>
-      </w:r>
-      <w:r>
-        <w:fldChar w:fldCharType="separate"/>
-      </w:r>
-      <w:r>
-        <w:rPr>
-          <w:noProof/>
-        </w:rPr>
-        <w:t>1</w:t>
-      </w:r>
-      <w:r>
-        <w:rPr>
-          <w:noProof/>
-        </w:rPr>
-        <w:fldChar w:fldCharType="end"/>
-      </w:r>
-      <w:bookmarkEnd w:id="0"/>
-      <w:r>
-        <w:rPr>
-          <w:rFonts w:hint="eastAsia"/>
-        </w:rPr>
-        <w:t xml:space="preserve"> </w:t>
-      </w:r>
-      <w:r>
-        <w:t xml:space="preserve">Evaluation Metrics </w:t>
-      </w:r>
-      <w:proofErr w:type="gramStart"/>
-      <w:r>
-        <w:t>Used</w:t>
-      </w:r>
-      <w:r>
-        <w:rPr>
-          <w:rFonts w:hint="eastAsia"/>
-        </w:rPr>
-        <w:t xml:space="preserve"> </w:t>
-      </w:r>
-      <w:r>
-        <w:t xml:space="preserve"> in</w:t>
-      </w:r>
-      <w:proofErr w:type="gramEnd"/>
-      <w:r>
+          <w:i w:val="0"/>
+          <w:iCs w:val="0"/>
+        </w:rPr>
         <w:t xml:space="preserve"> This Study</w:t>
       </w:r>
     </w:p>
@@ -1581,25 +2097,19 @@
           </w:tcPr>
           <w:p>
             <w:pPr>
-              <w:rPr>
-                <w:rFonts w:ascii="Times New Roman" w:hAnsi="Times New Roman" w:cs="Times New Roman"/>
+              <w:spacing w:line="480" w:lineRule="auto"/>
+              <w:rPr>
                 <w:b/>
                 <w:bCs/>
-                <w:sz w:val="24"/>
-                <w:szCs w:val="24"/>
                 <w:lang w:val="en-US"/>
               </w:rPr>
             </w:pPr>
             <w:r>
               <w:rPr>
-                <w:rFonts w:ascii="Times New Roman" w:hAnsi="Times New Roman" w:cs="Times New Roman"/>
                 <w:b/>
                 <w:bCs/>
-                <w:sz w:val="24"/>
-                <w:szCs w:val="24"/>
                 <w:lang w:val="en-US"/>
               </w:rPr>
-              <w:lastRenderedPageBreak/>
               <w:t>Metric</w:t>
             </w:r>
           </w:p>
@@ -1616,22 +2126,17 @@
           </w:tcPr>
           <w:p>
             <w:pPr>
-              <w:rPr>
-                <w:rFonts w:ascii="Times New Roman" w:hAnsi="Times New Roman" w:cs="Times New Roman"/>
+              <w:spacing w:line="480" w:lineRule="auto"/>
+              <w:rPr>
                 <w:b/>
                 <w:bCs/>
-                <w:sz w:val="24"/>
-                <w:szCs w:val="24"/>
                 <w:lang w:val="en-US"/>
               </w:rPr>
             </w:pPr>
             <w:r>
               <w:rPr>
-                <w:rFonts w:ascii="Times New Roman" w:hAnsi="Times New Roman" w:cs="Times New Roman"/>
                 <w:b/>
                 <w:bCs/>
-                <w:sz w:val="24"/>
-                <w:szCs w:val="24"/>
                 <w:lang w:val="en-US"/>
               </w:rPr>
               <w:t>Question Type</w:t>
@@ -1650,22 +2155,17 @@
           </w:tcPr>
           <w:p>
             <w:pPr>
-              <w:rPr>
-                <w:rFonts w:ascii="Times New Roman" w:hAnsi="Times New Roman" w:cs="Times New Roman"/>
+              <w:spacing w:line="480" w:lineRule="auto"/>
+              <w:rPr>
                 <w:b/>
                 <w:bCs/>
-                <w:sz w:val="24"/>
-                <w:szCs w:val="24"/>
                 <w:lang w:val="en-US"/>
               </w:rPr>
             </w:pPr>
             <w:r>
               <w:rPr>
-                <w:rFonts w:ascii="Times New Roman" w:hAnsi="Times New Roman" w:cs="Times New Roman"/>
                 <w:b/>
                 <w:bCs/>
-                <w:sz w:val="24"/>
-                <w:szCs w:val="24"/>
                 <w:lang w:val="en-US"/>
               </w:rPr>
               <w:t>Evaluation Focus</w:t>
@@ -1684,22 +2184,17 @@
           </w:tcPr>
           <w:p>
             <w:pPr>
-              <w:rPr>
-                <w:rFonts w:ascii="Times New Roman" w:hAnsi="Times New Roman" w:cs="Times New Roman"/>
+              <w:spacing w:line="480" w:lineRule="auto"/>
+              <w:rPr>
                 <w:b/>
                 <w:bCs/>
-                <w:sz w:val="24"/>
-                <w:szCs w:val="24"/>
                 <w:lang w:val="en-US"/>
               </w:rPr>
             </w:pPr>
             <w:r>
               <w:rPr>
-                <w:rFonts w:ascii="Times New Roman" w:hAnsi="Times New Roman" w:cs="Times New Roman"/>
                 <w:b/>
                 <w:bCs/>
-                <w:sz w:val="24"/>
-                <w:szCs w:val="24"/>
                 <w:lang w:val="en-US"/>
               </w:rPr>
               <w:t>Description</w:t>
@@ -1718,22 +2213,17 @@
           </w:tcPr>
           <w:p>
             <w:pPr>
-              <w:rPr>
-                <w:rFonts w:ascii="Times New Roman" w:hAnsi="Times New Roman" w:cs="Times New Roman"/>
+              <w:spacing w:line="480" w:lineRule="auto"/>
+              <w:rPr>
                 <w:b/>
                 <w:bCs/>
-                <w:sz w:val="24"/>
-                <w:szCs w:val="24"/>
                 <w:lang w:val="en-US"/>
               </w:rPr>
             </w:pPr>
             <w:r>
               <w:rPr>
-                <w:rFonts w:ascii="Times New Roman" w:hAnsi="Times New Roman" w:cs="Times New Roman"/>
                 <w:b/>
                 <w:bCs/>
-                <w:sz w:val="24"/>
-                <w:szCs w:val="24"/>
                 <w:lang w:val="en-US"/>
               </w:rPr>
               <w:t>Related Work</w:t>
@@ -1753,18 +2243,13 @@
           </w:tcPr>
           <w:p>
             <w:pPr>
-              <w:rPr>
-                <w:rFonts w:ascii="Times New Roman" w:hAnsi="Times New Roman" w:cs="Times New Roman"/>
-                <w:sz w:val="24"/>
-                <w:szCs w:val="24"/>
+              <w:spacing w:line="480" w:lineRule="auto"/>
+              <w:rPr>
                 <w:lang w:val="en-US"/>
               </w:rPr>
             </w:pPr>
             <w:r>
               <w:rPr>
-                <w:rFonts w:ascii="Times New Roman" w:hAnsi="Times New Roman" w:cs="Times New Roman"/>
-                <w:sz w:val="24"/>
-                <w:szCs w:val="24"/>
                 <w:lang w:val="en-US"/>
               </w:rPr>
               <w:t>Accuracy</w:t>
@@ -1779,18 +2264,13 @@
           </w:tcPr>
           <w:p>
             <w:pPr>
-              <w:rPr>
-                <w:rFonts w:ascii="Times New Roman" w:hAnsi="Times New Roman" w:cs="Times New Roman"/>
-                <w:sz w:val="24"/>
-                <w:szCs w:val="24"/>
+              <w:spacing w:line="480" w:lineRule="auto"/>
+              <w:rPr>
                 <w:lang w:val="en-US"/>
               </w:rPr>
             </w:pPr>
             <w:r>
               <w:rPr>
-                <w:rFonts w:ascii="Times New Roman" w:hAnsi="Times New Roman" w:cs="Times New Roman"/>
-                <w:sz w:val="24"/>
-                <w:szCs w:val="24"/>
                 <w:lang w:val="en-US"/>
               </w:rPr>
               <w:t>Closed-ended</w:t>
@@ -1805,18 +2285,13 @@
           </w:tcPr>
           <w:p>
             <w:pPr>
-              <w:rPr>
-                <w:rFonts w:ascii="Times New Roman" w:hAnsi="Times New Roman" w:cs="Times New Roman"/>
-                <w:sz w:val="24"/>
-                <w:szCs w:val="24"/>
+              <w:spacing w:line="480" w:lineRule="auto"/>
+              <w:rPr>
                 <w:lang w:val="en-US"/>
               </w:rPr>
             </w:pPr>
             <w:r>
               <w:rPr>
-                <w:rFonts w:ascii="Times New Roman" w:hAnsi="Times New Roman" w:cs="Times New Roman"/>
-                <w:sz w:val="24"/>
-                <w:szCs w:val="24"/>
                 <w:lang w:val="en-US"/>
               </w:rPr>
               <w:t>Diagnostic correctness</w:t>
@@ -1831,18 +2306,13 @@
           </w:tcPr>
           <w:p>
             <w:pPr>
-              <w:rPr>
-                <w:rFonts w:ascii="Times New Roman" w:hAnsi="Times New Roman" w:cs="Times New Roman"/>
-                <w:sz w:val="24"/>
-                <w:szCs w:val="24"/>
+              <w:spacing w:line="480" w:lineRule="auto"/>
+              <w:rPr>
                 <w:lang w:val="en-US"/>
               </w:rPr>
             </w:pPr>
             <w:r>
               <w:rPr>
-                <w:rFonts w:ascii="Times New Roman" w:hAnsi="Times New Roman" w:cs="Times New Roman"/>
-                <w:sz w:val="24"/>
-                <w:szCs w:val="24"/>
                 <w:lang w:val="en-US"/>
               </w:rPr>
               <w:t>Measures the proportion of predictions that exactly match the ground-truth labels. Particularly suitable for fixed-answer classification tasks in Med-VQA.</w:t>
@@ -1857,10 +2327,8 @@
           </w:tcPr>
           <w:p>
             <w:pPr>
-              <w:rPr>
-                <w:rFonts w:ascii="Times New Roman" w:hAnsi="Times New Roman" w:cs="Times New Roman"/>
-                <w:sz w:val="24"/>
-                <w:szCs w:val="24"/>
+              <w:spacing w:line="480" w:lineRule="auto"/>
+              <w:rPr>
                 <w:lang w:val="en-US"/>
               </w:rPr>
             </w:pPr>
@@ -1879,18 +2347,13 @@
           </w:tcPr>
           <w:p>
             <w:pPr>
-              <w:rPr>
-                <w:rFonts w:ascii="Times New Roman" w:hAnsi="Times New Roman" w:cs="Times New Roman"/>
-                <w:sz w:val="24"/>
-                <w:szCs w:val="24"/>
+              <w:spacing w:line="480" w:lineRule="auto"/>
+              <w:rPr>
                 <w:lang w:val="en-US"/>
               </w:rPr>
             </w:pPr>
             <w:r>
               <w:rPr>
-                <w:rFonts w:ascii="Times New Roman" w:hAnsi="Times New Roman" w:cs="Times New Roman"/>
-                <w:sz w:val="24"/>
-                <w:szCs w:val="24"/>
                 <w:lang w:val="en-US"/>
               </w:rPr>
               <w:t>AUC-ROC</w:t>
@@ -1905,18 +2368,13 @@
           </w:tcPr>
           <w:p>
             <w:pPr>
-              <w:rPr>
-                <w:rFonts w:ascii="Times New Roman" w:hAnsi="Times New Roman" w:cs="Times New Roman"/>
-                <w:sz w:val="24"/>
-                <w:szCs w:val="24"/>
+              <w:spacing w:line="480" w:lineRule="auto"/>
+              <w:rPr>
                 <w:lang w:val="en-US"/>
               </w:rPr>
             </w:pPr>
             <w:r>
               <w:rPr>
-                <w:rFonts w:ascii="Times New Roman" w:hAnsi="Times New Roman" w:cs="Times New Roman"/>
-                <w:sz w:val="24"/>
-                <w:szCs w:val="24"/>
                 <w:lang w:val="en-US"/>
               </w:rPr>
               <w:t>Closed-ended (Binary)</w:t>
@@ -1931,18 +2389,13 @@
           </w:tcPr>
           <w:p>
             <w:pPr>
-              <w:rPr>
-                <w:rFonts w:ascii="Times New Roman" w:hAnsi="Times New Roman" w:cs="Times New Roman"/>
-                <w:sz w:val="24"/>
-                <w:szCs w:val="24"/>
+              <w:spacing w:line="480" w:lineRule="auto"/>
+              <w:rPr>
                 <w:lang w:val="en-US"/>
               </w:rPr>
             </w:pPr>
             <w:r>
               <w:rPr>
-                <w:rFonts w:ascii="Times New Roman" w:hAnsi="Times New Roman" w:cs="Times New Roman"/>
-                <w:sz w:val="24"/>
-                <w:szCs w:val="24"/>
                 <w:lang w:val="en-US"/>
               </w:rPr>
               <w:t>Diagnostic discrimination</w:t>
@@ -1957,18 +2410,13 @@
           </w:tcPr>
           <w:p>
             <w:pPr>
-              <w:rPr>
-                <w:rFonts w:ascii="Times New Roman" w:hAnsi="Times New Roman" w:cs="Times New Roman"/>
-                <w:sz w:val="24"/>
-                <w:szCs w:val="24"/>
+              <w:spacing w:line="480" w:lineRule="auto"/>
+              <w:rPr>
                 <w:lang w:val="en-US"/>
               </w:rPr>
             </w:pPr>
             <w:r>
               <w:rPr>
-                <w:rFonts w:ascii="Times New Roman" w:hAnsi="Times New Roman" w:cs="Times New Roman"/>
-                <w:sz w:val="24"/>
-                <w:szCs w:val="24"/>
                 <w:lang w:val="en-US"/>
               </w:rPr>
               <w:t>Evaluates the model’s ability to distinguish between positive and negative clinical conditions across varying decision thresholds.</w:t>
@@ -1983,10 +2431,8 @@
           </w:tcPr>
           <w:p>
             <w:pPr>
-              <w:rPr>
-                <w:rFonts w:ascii="Times New Roman" w:hAnsi="Times New Roman" w:cs="Times New Roman"/>
-                <w:sz w:val="24"/>
-                <w:szCs w:val="24"/>
+              <w:spacing w:line="480" w:lineRule="auto"/>
+              <w:rPr>
                 <w:lang w:val="en-US"/>
               </w:rPr>
             </w:pPr>
@@ -2005,18 +2451,13 @@
           </w:tcPr>
           <w:p>
             <w:pPr>
-              <w:rPr>
-                <w:rFonts w:ascii="Times New Roman" w:hAnsi="Times New Roman" w:cs="Times New Roman"/>
-                <w:sz w:val="24"/>
-                <w:szCs w:val="24"/>
+              <w:spacing w:line="480" w:lineRule="auto"/>
+              <w:rPr>
                 <w:lang w:val="en-US"/>
               </w:rPr>
             </w:pPr>
             <w:r>
               <w:rPr>
-                <w:rFonts w:ascii="Times New Roman" w:hAnsi="Times New Roman" w:cs="Times New Roman"/>
-                <w:sz w:val="24"/>
-                <w:szCs w:val="24"/>
                 <w:lang w:val="en-US"/>
               </w:rPr>
               <w:t>AUC-PRC</w:t>
@@ -2031,18 +2472,13 @@
           </w:tcPr>
           <w:p>
             <w:pPr>
-              <w:rPr>
-                <w:rFonts w:ascii="Times New Roman" w:hAnsi="Times New Roman" w:cs="Times New Roman"/>
-                <w:sz w:val="24"/>
-                <w:szCs w:val="24"/>
+              <w:spacing w:line="480" w:lineRule="auto"/>
+              <w:rPr>
                 <w:lang w:val="en-US"/>
               </w:rPr>
             </w:pPr>
             <w:r>
               <w:rPr>
-                <w:rFonts w:ascii="Times New Roman" w:hAnsi="Times New Roman" w:cs="Times New Roman"/>
-                <w:sz w:val="24"/>
-                <w:szCs w:val="24"/>
                 <w:lang w:val="en-US"/>
               </w:rPr>
               <w:t>Closed-ended (Imbalanced)</w:t>
@@ -2057,18 +2493,13 @@
           </w:tcPr>
           <w:p>
             <w:pPr>
-              <w:rPr>
-                <w:rFonts w:ascii="Times New Roman" w:hAnsi="Times New Roman" w:cs="Times New Roman"/>
-                <w:sz w:val="24"/>
-                <w:szCs w:val="24"/>
+              <w:spacing w:line="480" w:lineRule="auto"/>
+              <w:rPr>
                 <w:lang w:val="en-US"/>
               </w:rPr>
             </w:pPr>
             <w:r>
               <w:rPr>
-                <w:rFonts w:ascii="Times New Roman" w:hAnsi="Times New Roman" w:cs="Times New Roman"/>
-                <w:sz w:val="24"/>
-                <w:szCs w:val="24"/>
                 <w:lang w:val="en-US"/>
               </w:rPr>
               <w:t>Robustness under class imbalance</w:t>
@@ -2083,18 +2514,13 @@
           </w:tcPr>
           <w:p>
             <w:pPr>
-              <w:rPr>
-                <w:rFonts w:ascii="Times New Roman" w:hAnsi="Times New Roman" w:cs="Times New Roman"/>
-                <w:sz w:val="24"/>
-                <w:szCs w:val="24"/>
+              <w:spacing w:line="480" w:lineRule="auto"/>
+              <w:rPr>
                 <w:lang w:val="en-US"/>
               </w:rPr>
             </w:pPr>
             <w:r>
               <w:rPr>
-                <w:rFonts w:ascii="Times New Roman" w:hAnsi="Times New Roman" w:cs="Times New Roman"/>
-                <w:sz w:val="24"/>
-                <w:szCs w:val="24"/>
                 <w:lang w:val="en-US"/>
               </w:rPr>
               <w:t>Assesses precision–recall trade-offs, especially informative when positive cases are sparse.</w:t>
@@ -2109,10 +2535,8 @@
           </w:tcPr>
           <w:p>
             <w:pPr>
-              <w:rPr>
-                <w:rFonts w:ascii="Times New Roman" w:hAnsi="Times New Roman" w:cs="Times New Roman"/>
-                <w:sz w:val="24"/>
-                <w:szCs w:val="24"/>
+              <w:spacing w:line="480" w:lineRule="auto"/>
+              <w:rPr>
                 <w:lang w:val="en-US"/>
               </w:rPr>
             </w:pPr>
@@ -2131,18 +2555,13 @@
           </w:tcPr>
           <w:p>
             <w:pPr>
-              <w:rPr>
-                <w:rFonts w:ascii="Times New Roman" w:hAnsi="Times New Roman" w:cs="Times New Roman"/>
-                <w:sz w:val="24"/>
-                <w:szCs w:val="24"/>
+              <w:spacing w:line="480" w:lineRule="auto"/>
+              <w:rPr>
                 <w:lang w:val="en-US"/>
               </w:rPr>
             </w:pPr>
             <w:r>
               <w:rPr>
-                <w:rFonts w:ascii="Times New Roman" w:hAnsi="Times New Roman" w:cs="Times New Roman"/>
-                <w:sz w:val="24"/>
-                <w:szCs w:val="24"/>
                 <w:lang w:val="en-US"/>
               </w:rPr>
               <w:t>Exact Match (Strict)</w:t>
@@ -2157,18 +2576,13 @@
           </w:tcPr>
           <w:p>
             <w:pPr>
-              <w:rPr>
-                <w:rFonts w:ascii="Times New Roman" w:hAnsi="Times New Roman" w:cs="Times New Roman"/>
-                <w:sz w:val="24"/>
-                <w:szCs w:val="24"/>
+              <w:spacing w:line="480" w:lineRule="auto"/>
+              <w:rPr>
                 <w:lang w:val="en-US"/>
               </w:rPr>
             </w:pPr>
             <w:r>
               <w:rPr>
-                <w:rFonts w:ascii="Times New Roman" w:hAnsi="Times New Roman" w:cs="Times New Roman"/>
-                <w:sz w:val="24"/>
-                <w:szCs w:val="24"/>
                 <w:lang w:val="en-US"/>
               </w:rPr>
               <w:t>Open-ended (Short)</w:t>
@@ -2183,18 +2597,13 @@
           </w:tcPr>
           <w:p>
             <w:pPr>
-              <w:rPr>
-                <w:rFonts w:ascii="Times New Roman" w:hAnsi="Times New Roman" w:cs="Times New Roman"/>
-                <w:sz w:val="24"/>
-                <w:szCs w:val="24"/>
+              <w:spacing w:line="480" w:lineRule="auto"/>
+              <w:rPr>
                 <w:lang w:val="en-US"/>
               </w:rPr>
             </w:pPr>
             <w:r>
               <w:rPr>
-                <w:rFonts w:ascii="Times New Roman" w:hAnsi="Times New Roman" w:cs="Times New Roman"/>
-                <w:sz w:val="24"/>
-                <w:szCs w:val="24"/>
                 <w:lang w:val="en-US"/>
               </w:rPr>
               <w:t>Clinical precision</w:t>
@@ -2209,21 +2618,23 @@
           </w:tcPr>
           <w:p>
             <w:pPr>
-              <w:rPr>
-                <w:rFonts w:ascii="Times New Roman" w:hAnsi="Times New Roman" w:cs="Times New Roman"/>
-                <w:sz w:val="24"/>
-                <w:szCs w:val="24"/>
+              <w:spacing w:line="480" w:lineRule="auto"/>
+              <w:rPr>
                 <w:lang w:val="en-US"/>
               </w:rPr>
             </w:pPr>
             <w:r>
               <w:rPr>
-                <w:rFonts w:ascii="Times New Roman" w:hAnsi="Times New Roman" w:cs="Times New Roman"/>
-                <w:sz w:val="24"/>
-                <w:szCs w:val="24"/>
                 <w:lang w:val="en-US"/>
               </w:rPr>
-              <w:t>Requires exact correspondence between generated answers and reference annotations, enforcing strict diagnostic validity.</w:t>
+              <w:t xml:space="preserve">Requires exact correspondence between generated answers and </w:t>
+            </w:r>
+            <w:r>
+              <w:rPr>
+                <w:lang w:val="en-US"/>
+              </w:rPr>
+              <w:lastRenderedPageBreak/>
+              <w:t>reference annotations, enforcing strict diagnostic validity.</w:t>
             </w:r>
           </w:p>
         </w:tc>
@@ -2235,10 +2646,8 @@
           </w:tcPr>
           <w:p>
             <w:pPr>
-              <w:rPr>
-                <w:rFonts w:ascii="Times New Roman" w:hAnsi="Times New Roman" w:cs="Times New Roman"/>
-                <w:sz w:val="24"/>
-                <w:szCs w:val="24"/>
+              <w:spacing w:line="480" w:lineRule="auto"/>
+              <w:rPr>
                 <w:lang w:val="en-US"/>
               </w:rPr>
             </w:pPr>
@@ -2257,18 +2666,13 @@
           </w:tcPr>
           <w:p>
             <w:pPr>
-              <w:rPr>
-                <w:rFonts w:ascii="Times New Roman" w:hAnsi="Times New Roman" w:cs="Times New Roman"/>
-                <w:sz w:val="24"/>
-                <w:szCs w:val="24"/>
+              <w:spacing w:line="480" w:lineRule="auto"/>
+              <w:rPr>
                 <w:lang w:val="en-US"/>
               </w:rPr>
             </w:pPr>
             <w:r>
               <w:rPr>
-                <w:rFonts w:ascii="Times New Roman" w:hAnsi="Times New Roman" w:cs="Times New Roman"/>
-                <w:sz w:val="24"/>
-                <w:szCs w:val="24"/>
                 <w:lang w:val="en-US"/>
               </w:rPr>
               <w:t>Exact Match (Soft)</w:t>
@@ -2283,18 +2687,13 @@
           </w:tcPr>
           <w:p>
             <w:pPr>
-              <w:rPr>
-                <w:rFonts w:ascii="Times New Roman" w:hAnsi="Times New Roman" w:cs="Times New Roman"/>
-                <w:sz w:val="24"/>
-                <w:szCs w:val="24"/>
+              <w:spacing w:line="480" w:lineRule="auto"/>
+              <w:rPr>
                 <w:lang w:val="en-US"/>
               </w:rPr>
             </w:pPr>
             <w:r>
               <w:rPr>
-                <w:rFonts w:ascii="Times New Roman" w:hAnsi="Times New Roman" w:cs="Times New Roman"/>
-                <w:sz w:val="24"/>
-                <w:szCs w:val="24"/>
                 <w:lang w:val="en-US"/>
               </w:rPr>
               <w:t>Open-ended (Short)</w:t>
@@ -2309,18 +2708,13 @@
           </w:tcPr>
           <w:p>
             <w:pPr>
-              <w:rPr>
-                <w:rFonts w:ascii="Times New Roman" w:hAnsi="Times New Roman" w:cs="Times New Roman"/>
-                <w:sz w:val="24"/>
-                <w:szCs w:val="24"/>
+              <w:spacing w:line="480" w:lineRule="auto"/>
+              <w:rPr>
                 <w:lang w:val="en-US"/>
               </w:rPr>
             </w:pPr>
             <w:r>
               <w:rPr>
-                <w:rFonts w:ascii="Times New Roman" w:hAnsi="Times New Roman" w:cs="Times New Roman"/>
-                <w:sz w:val="24"/>
-                <w:szCs w:val="24"/>
                 <w:lang w:val="en-US"/>
               </w:rPr>
               <w:t>Formatting robustness</w:t>
@@ -2335,18 +2729,13 @@
           </w:tcPr>
           <w:p>
             <w:pPr>
-              <w:rPr>
-                <w:rFonts w:ascii="Times New Roman" w:hAnsi="Times New Roman" w:cs="Times New Roman"/>
-                <w:sz w:val="24"/>
-                <w:szCs w:val="24"/>
+              <w:spacing w:line="480" w:lineRule="auto"/>
+              <w:rPr>
                 <w:lang w:val="en-US"/>
               </w:rPr>
             </w:pPr>
             <w:r>
               <w:rPr>
-                <w:rFonts w:ascii="Times New Roman" w:hAnsi="Times New Roman" w:cs="Times New Roman"/>
-                <w:sz w:val="24"/>
-                <w:szCs w:val="24"/>
                 <w:lang w:val="en-US"/>
               </w:rPr>
               <w:t>Applies normalization (e.g., lowercasing, punctuation removal) to avoid penalizing superficial lexical variations.</w:t>
@@ -2361,10 +2750,8 @@
           </w:tcPr>
           <w:p>
             <w:pPr>
-              <w:rPr>
-                <w:rFonts w:ascii="Times New Roman" w:hAnsi="Times New Roman" w:cs="Times New Roman"/>
-                <w:sz w:val="24"/>
-                <w:szCs w:val="24"/>
+              <w:spacing w:line="480" w:lineRule="auto"/>
+              <w:rPr>
                 <w:lang w:val="en-US"/>
               </w:rPr>
             </w:pPr>
@@ -2383,18 +2770,13 @@
           </w:tcPr>
           <w:p>
             <w:pPr>
-              <w:rPr>
-                <w:rFonts w:ascii="Times New Roman" w:hAnsi="Times New Roman" w:cs="Times New Roman"/>
-                <w:sz w:val="24"/>
-                <w:szCs w:val="24"/>
+              <w:spacing w:line="480" w:lineRule="auto"/>
+              <w:rPr>
                 <w:lang w:val="en-US"/>
               </w:rPr>
             </w:pPr>
             <w:r>
               <w:rPr>
-                <w:rFonts w:ascii="Times New Roman" w:hAnsi="Times New Roman" w:cs="Times New Roman"/>
-                <w:sz w:val="24"/>
-                <w:szCs w:val="24"/>
                 <w:lang w:val="en-US"/>
               </w:rPr>
               <w:t>BLEU</w:t>
@@ -2409,18 +2791,13 @@
           </w:tcPr>
           <w:p>
             <w:pPr>
-              <w:rPr>
-                <w:rFonts w:ascii="Times New Roman" w:hAnsi="Times New Roman" w:cs="Times New Roman"/>
-                <w:sz w:val="24"/>
-                <w:szCs w:val="24"/>
+              <w:spacing w:line="480" w:lineRule="auto"/>
+              <w:rPr>
                 <w:lang w:val="en-US"/>
               </w:rPr>
             </w:pPr>
             <w:r>
               <w:rPr>
-                <w:rFonts w:ascii="Times New Roman" w:hAnsi="Times New Roman" w:cs="Times New Roman"/>
-                <w:sz w:val="24"/>
-                <w:szCs w:val="24"/>
                 <w:lang w:val="en-US"/>
               </w:rPr>
               <w:t>Open-ended (Long)</w:t>
@@ -2435,18 +2812,13 @@
           </w:tcPr>
           <w:p>
             <w:pPr>
-              <w:rPr>
-                <w:rFonts w:ascii="Times New Roman" w:hAnsi="Times New Roman" w:cs="Times New Roman"/>
-                <w:sz w:val="24"/>
-                <w:szCs w:val="24"/>
+              <w:spacing w:line="480" w:lineRule="auto"/>
+              <w:rPr>
                 <w:lang w:val="en-US"/>
               </w:rPr>
             </w:pPr>
             <w:r>
               <w:rPr>
-                <w:rFonts w:ascii="Times New Roman" w:hAnsi="Times New Roman" w:cs="Times New Roman"/>
-                <w:sz w:val="24"/>
-                <w:szCs w:val="24"/>
                 <w:lang w:val="en-US"/>
               </w:rPr>
               <w:t>Linguistic quality &amp; expressiveness</w:t>
@@ -2461,18 +2833,13 @@
           </w:tcPr>
           <w:p>
             <w:pPr>
-              <w:rPr>
-                <w:rFonts w:ascii="Times New Roman" w:hAnsi="Times New Roman" w:cs="Times New Roman"/>
-                <w:sz w:val="24"/>
-                <w:szCs w:val="24"/>
+              <w:spacing w:line="480" w:lineRule="auto"/>
+              <w:rPr>
                 <w:lang w:val="en-US"/>
               </w:rPr>
             </w:pPr>
             <w:r>
               <w:rPr>
-                <w:rFonts w:ascii="Times New Roman" w:hAnsi="Times New Roman" w:cs="Times New Roman"/>
-                <w:sz w:val="24"/>
-                <w:szCs w:val="24"/>
                 <w:lang w:val="en-US"/>
               </w:rPr>
               <w:t>Measures n-gram overlap between generated responses and ground truth, indicating correctness of medical terminology and phrasing.</w:t>
@@ -2487,10 +2854,8 @@
           </w:tcPr>
           <w:p>
             <w:pPr>
-              <w:rPr>
-                <w:rFonts w:ascii="Times New Roman" w:hAnsi="Times New Roman" w:cs="Times New Roman"/>
-                <w:sz w:val="24"/>
-                <w:szCs w:val="24"/>
+              <w:spacing w:line="480" w:lineRule="auto"/>
+              <w:rPr>
                 <w:lang w:val="en-US"/>
               </w:rPr>
             </w:pPr>
@@ -2509,18 +2874,13 @@
           </w:tcPr>
           <w:p>
             <w:pPr>
-              <w:rPr>
-                <w:rFonts w:ascii="Times New Roman" w:hAnsi="Times New Roman" w:cs="Times New Roman"/>
-                <w:sz w:val="24"/>
-                <w:szCs w:val="24"/>
+              <w:spacing w:line="480" w:lineRule="auto"/>
+              <w:rPr>
                 <w:lang w:val="en-US"/>
               </w:rPr>
             </w:pPr>
             <w:r>
               <w:rPr>
-                <w:rFonts w:ascii="Times New Roman" w:hAnsi="Times New Roman" w:cs="Times New Roman"/>
-                <w:sz w:val="24"/>
-                <w:szCs w:val="24"/>
                 <w:lang w:val="en-US"/>
               </w:rPr>
               <w:t>Recall</w:t>
@@ -2535,18 +2895,13 @@
           </w:tcPr>
           <w:p>
             <w:pPr>
-              <w:rPr>
-                <w:rFonts w:ascii="Times New Roman" w:hAnsi="Times New Roman" w:cs="Times New Roman"/>
-                <w:sz w:val="24"/>
-                <w:szCs w:val="24"/>
+              <w:spacing w:line="480" w:lineRule="auto"/>
+              <w:rPr>
                 <w:lang w:val="en-US"/>
               </w:rPr>
             </w:pPr>
             <w:r>
               <w:rPr>
-                <w:rFonts w:ascii="Times New Roman" w:hAnsi="Times New Roman" w:cs="Times New Roman"/>
-                <w:sz w:val="24"/>
-                <w:szCs w:val="24"/>
                 <w:lang w:val="en-US"/>
               </w:rPr>
               <w:t>Open-ended</w:t>
@@ -2561,18 +2916,13 @@
           </w:tcPr>
           <w:p>
             <w:pPr>
-              <w:rPr>
-                <w:rFonts w:ascii="Times New Roman" w:hAnsi="Times New Roman" w:cs="Times New Roman"/>
-                <w:sz w:val="24"/>
-                <w:szCs w:val="24"/>
+              <w:spacing w:line="480" w:lineRule="auto"/>
+              <w:rPr>
                 <w:lang w:val="en-US"/>
               </w:rPr>
             </w:pPr>
             <w:r>
               <w:rPr>
-                <w:rFonts w:ascii="Times New Roman" w:hAnsi="Times New Roman" w:cs="Times New Roman"/>
-                <w:sz w:val="24"/>
-                <w:szCs w:val="24"/>
                 <w:lang w:val="en-US"/>
               </w:rPr>
               <w:t>Information completeness</w:t>
@@ -2587,18 +2937,13 @@
           </w:tcPr>
           <w:p>
             <w:pPr>
-              <w:rPr>
-                <w:rFonts w:ascii="Times New Roman" w:hAnsi="Times New Roman" w:cs="Times New Roman"/>
-                <w:sz w:val="24"/>
-                <w:szCs w:val="24"/>
+              <w:spacing w:line="480" w:lineRule="auto"/>
+              <w:rPr>
                 <w:lang w:val="en-US"/>
               </w:rPr>
             </w:pPr>
             <w:r>
               <w:rPr>
-                <w:rFonts w:ascii="Times New Roman" w:hAnsi="Times New Roman" w:cs="Times New Roman"/>
-                <w:sz w:val="24"/>
-                <w:szCs w:val="24"/>
                 <w:lang w:val="en-US"/>
               </w:rPr>
               <w:t>Quantifies the proportion of ground-truth tokens present in the generated output, ensuring key diagnostic elements are not omitted.</w:t>
@@ -2613,10 +2958,8 @@
           </w:tcPr>
           <w:p>
             <w:pPr>
-              <w:rPr>
-                <w:rFonts w:ascii="Times New Roman" w:hAnsi="Times New Roman" w:cs="Times New Roman"/>
-                <w:sz w:val="24"/>
-                <w:szCs w:val="24"/>
+              <w:spacing w:line="480" w:lineRule="auto"/>
+              <w:rPr>
                 <w:lang w:val="en-US"/>
               </w:rPr>
             </w:pPr>
@@ -2635,19 +2978,14 @@
           </w:tcPr>
           <w:p>
             <w:pPr>
-              <w:rPr>
-                <w:rFonts w:ascii="Times New Roman" w:hAnsi="Times New Roman" w:cs="Times New Roman"/>
-                <w:sz w:val="24"/>
-                <w:szCs w:val="24"/>
+              <w:spacing w:line="480" w:lineRule="auto"/>
+              <w:rPr>
                 <w:lang w:val="en-US"/>
               </w:rPr>
             </w:pPr>
             <w:proofErr w:type="spellStart"/>
             <w:r>
               <w:rPr>
-                <w:rFonts w:ascii="Times New Roman" w:hAnsi="Times New Roman" w:cs="Times New Roman"/>
-                <w:sz w:val="24"/>
-                <w:szCs w:val="24"/>
                 <w:lang w:val="en-US"/>
               </w:rPr>
               <w:t>BERTScore</w:t>
@@ -2663,18 +3001,13 @@
           </w:tcPr>
           <w:p>
             <w:pPr>
-              <w:rPr>
-                <w:rFonts w:ascii="Times New Roman" w:hAnsi="Times New Roman" w:cs="Times New Roman"/>
-                <w:sz w:val="24"/>
-                <w:szCs w:val="24"/>
+              <w:spacing w:line="480" w:lineRule="auto"/>
+              <w:rPr>
                 <w:lang w:val="en-US"/>
               </w:rPr>
             </w:pPr>
             <w:r>
               <w:rPr>
-                <w:rFonts w:ascii="Times New Roman" w:hAnsi="Times New Roman" w:cs="Times New Roman"/>
-                <w:sz w:val="24"/>
-                <w:szCs w:val="24"/>
                 <w:lang w:val="en-US"/>
               </w:rPr>
               <w:t>Open-ended</w:t>
@@ -2689,18 +3022,13 @@
           </w:tcPr>
           <w:p>
             <w:pPr>
-              <w:rPr>
-                <w:rFonts w:ascii="Times New Roman" w:hAnsi="Times New Roman" w:cs="Times New Roman"/>
-                <w:sz w:val="24"/>
-                <w:szCs w:val="24"/>
+              <w:spacing w:line="480" w:lineRule="auto"/>
+              <w:rPr>
                 <w:lang w:val="en-US"/>
               </w:rPr>
             </w:pPr>
             <w:r>
               <w:rPr>
-                <w:rFonts w:ascii="Times New Roman" w:hAnsi="Times New Roman" w:cs="Times New Roman"/>
-                <w:sz w:val="24"/>
-                <w:szCs w:val="24"/>
                 <w:lang w:val="en-US"/>
               </w:rPr>
               <w:t>Semantic similarity</w:t>
@@ -2715,27 +3043,19 @@
           </w:tcPr>
           <w:p>
             <w:pPr>
-              <w:rPr>
-                <w:rFonts w:ascii="Times New Roman" w:hAnsi="Times New Roman" w:cs="Times New Roman"/>
-                <w:sz w:val="24"/>
-                <w:szCs w:val="24"/>
+              <w:spacing w:line="480" w:lineRule="auto"/>
+              <w:rPr>
                 <w:lang w:val="en-US"/>
               </w:rPr>
             </w:pPr>
             <w:r>
               <w:rPr>
-                <w:rFonts w:ascii="Times New Roman" w:hAnsi="Times New Roman" w:cs="Times New Roman"/>
-                <w:sz w:val="24"/>
-                <w:szCs w:val="24"/>
                 <w:lang w:val="en-US"/>
               </w:rPr>
               <w:t xml:space="preserve">Computes contextual similarity using pretrained embeddings, </w:t>
             </w:r>
             <w:r>
               <w:rPr>
-                <w:rFonts w:ascii="Times New Roman" w:hAnsi="Times New Roman" w:cs="Times New Roman"/>
-                <w:sz w:val="24"/>
-                <w:szCs w:val="24"/>
                 <w:lang w:val="en-US"/>
               </w:rPr>
               <w:lastRenderedPageBreak/>
@@ -2751,10 +3071,8 @@
           </w:tcPr>
           <w:p>
             <w:pPr>
-              <w:rPr>
-                <w:rFonts w:ascii="Times New Roman" w:hAnsi="Times New Roman" w:cs="Times New Roman"/>
-                <w:sz w:val="24"/>
-                <w:szCs w:val="24"/>
+              <w:spacing w:line="480" w:lineRule="auto"/>
+              <w:rPr>
                 <w:lang w:val="en-US"/>
               </w:rPr>
             </w:pPr>
@@ -2764,10 +3082,8 @@
     </w:tbl>
     <w:p>
       <w:pPr>
-        <w:rPr>
-          <w:rFonts w:ascii="Times New Roman" w:hAnsi="Times New Roman" w:cs="Times New Roman"/>
-          <w:sz w:val="24"/>
-          <w:szCs w:val="24"/>
+        <w:spacing w:line="480" w:lineRule="auto"/>
+        <w:rPr>
           <w:lang w:val="en-US"/>
         </w:rPr>
       </w:pPr>
@@ -2775,110 +3091,49 @@
     <w:p>
       <w:pPr>
         <w:spacing w:line="480" w:lineRule="auto"/>
-        <w:rPr>
-          <w:rFonts w:ascii="Times New Roman" w:hAnsi="Times New Roman" w:cs="Times New Roman"/>
-          <w:sz w:val="24"/>
-          <w:szCs w:val="24"/>
-        </w:rPr>
-      </w:pPr>
-      <w:r>
-        <w:rPr>
-          <w:rFonts w:ascii="Times New Roman" w:hAnsi="Times New Roman" w:cs="Times New Roman"/>
-          <w:sz w:val="24"/>
-          <w:szCs w:val="24"/>
-        </w:rPr>
+      </w:pPr>
+      <w:r>
         <w:fldChar w:fldCharType="begin"/>
       </w:r>
       <w:r>
-        <w:rPr>
-          <w:rFonts w:ascii="Times New Roman" w:hAnsi="Times New Roman" w:cs="Times New Roman"/>
-          <w:sz w:val="24"/>
-          <w:szCs w:val="24"/>
-        </w:rPr>
         <w:instrText xml:space="preserve"> REF _Ref219363121 \h </w:instrText>
       </w:r>
       <w:r>
-        <w:rPr>
-          <w:rFonts w:ascii="Times New Roman" w:hAnsi="Times New Roman" w:cs="Times New Roman"/>
-          <w:sz w:val="24"/>
-          <w:szCs w:val="24"/>
-        </w:rPr>
-      </w:r>
-      <w:r>
-        <w:rPr>
-          <w:rFonts w:ascii="Times New Roman" w:hAnsi="Times New Roman" w:cs="Times New Roman"/>
-          <w:sz w:val="24"/>
-          <w:szCs w:val="24"/>
-        </w:rPr>
         <w:instrText xml:space="preserve"> \* MERGEFORMAT </w:instrText>
       </w:r>
       <w:r>
-        <w:rPr>
-          <w:rFonts w:ascii="Times New Roman" w:hAnsi="Times New Roman" w:cs="Times New Roman"/>
-          <w:sz w:val="24"/>
-          <w:szCs w:val="24"/>
-        </w:rPr>
         <w:fldChar w:fldCharType="separate"/>
       </w:r>
       <w:r>
-        <w:rPr>
-          <w:rFonts w:ascii="Times New Roman" w:hAnsi="Times New Roman" w:cs="Times New Roman"/>
-          <w:sz w:val="24"/>
-          <w:szCs w:val="24"/>
-        </w:rPr>
         <w:t>Table 1</w:t>
       </w:r>
       <w:r>
-        <w:rPr>
-          <w:rFonts w:ascii="Times New Roman" w:hAnsi="Times New Roman" w:cs="Times New Roman"/>
-          <w:sz w:val="24"/>
-          <w:szCs w:val="24"/>
-        </w:rPr>
         <w:fldChar w:fldCharType="end"/>
       </w:r>
       <w:r>
         <w:rPr>
-          <w:rFonts w:ascii="Times New Roman" w:hAnsi="Times New Roman" w:cs="Times New Roman" w:hint="eastAsia"/>
-          <w:sz w:val="24"/>
-          <w:szCs w:val="24"/>
+          <w:rFonts w:hint="eastAsia"/>
         </w:rPr>
         <w:t xml:space="preserve"> </w:t>
       </w:r>
       <w:proofErr w:type="spellStart"/>
       <w:r>
-        <w:rPr>
-          <w:rFonts w:ascii="Times New Roman" w:hAnsi="Times New Roman" w:cs="Times New Roman"/>
-          <w:sz w:val="24"/>
-          <w:szCs w:val="24"/>
-        </w:rPr>
         <w:t>summarises</w:t>
       </w:r>
       <w:proofErr w:type="spellEnd"/>
       <w:r>
-        <w:rPr>
-          <w:rFonts w:ascii="Times New Roman" w:hAnsi="Times New Roman" w:cs="Times New Roman"/>
-          <w:sz w:val="24"/>
-          <w:szCs w:val="24"/>
-        </w:rPr>
         <w:t xml:space="preserve"> the evaluation metrics adopted in this study and their corresponding application scenarios. Metrics are selected to reflect the heterogeneous nature of Med-VQA tasks, covering both classification-based diagnostic decisions and free-form clinical descriptions. While a diverse set of metrics is reported for completeness, the primary quantitative comparison focuses on accuracy for closed-ended questions and BLEU for open-ended responses, in alignment with standard evaluation practices in existing Med-VQA benchmarks.</w:t>
       </w:r>
     </w:p>
     <w:p>
       <w:pPr>
         <w:spacing w:line="480" w:lineRule="auto"/>
-        <w:rPr>
-          <w:rFonts w:ascii="Times New Roman" w:hAnsi="Times New Roman" w:cs="Times New Roman"/>
-          <w:sz w:val="24"/>
-          <w:szCs w:val="24"/>
-        </w:rPr>
       </w:pPr>
     </w:p>
     <w:p>
       <w:pPr>
-        <w:rPr>
-          <w:rFonts w:ascii="Times New Roman" w:hAnsi="Times New Roman" w:cs="Times New Roman"/>
-          <w:sz w:val="24"/>
-          <w:szCs w:val="24"/>
+        <w:spacing w:line="480" w:lineRule="auto"/>
+        <w:rPr>
           <w:lang w:val="en-US"/>
         </w:rPr>
       </w:pPr>
@@ -2964,9 +3219,7 @@
       <w:pPr>
         <w:spacing w:line="480" w:lineRule="auto"/>
         <w:rPr>
-          <w:rFonts w:ascii="Times New Roman" w:hAnsi="Times New Roman" w:cs="Times New Roman"/>
           <w:b/>
-          <w:sz w:val="24"/>
           <w:szCs w:val="32"/>
         </w:rPr>
       </w:pPr>
@@ -2989,6 +3242,7 @@
         <w:rPr>
           <w:rFonts w:cs="Times New Roman"/>
         </w:rPr>
+        <w:lastRenderedPageBreak/>
         <w:t>DISCUSSION</w:t>
       </w:r>
     </w:p>
@@ -3095,7 +3349,6 @@
         <w:rPr>
           <w:rFonts w:cs="Times New Roman"/>
         </w:rPr>
-        <w:lastRenderedPageBreak/>
         <w:t>CONCLUSION</w:t>
       </w:r>
     </w:p>
@@ -3109,11 +3362,6 @@
         <w:spacing w:line="480" w:lineRule="auto"/>
         <w:ind w:firstLine="432"/>
         <w:jc w:val="both"/>
-        <w:rPr>
-          <w:rFonts w:ascii="Times New Roman" w:hAnsi="Times New Roman" w:cs="Times New Roman"/>
-          <w:sz w:val="24"/>
-          <w:szCs w:val="24"/>
-        </w:rPr>
       </w:pPr>
     </w:p>
     <w:p>
@@ -3121,7 +3369,6 @@
         <w:spacing w:line="480" w:lineRule="auto"/>
         <w:jc w:val="both"/>
         <w:rPr>
-          <w:rFonts w:ascii="Times New Roman" w:hAnsi="Times New Roman" w:cs="Times New Roman"/>
           <w:highlight w:val="white"/>
         </w:rPr>
       </w:pPr>
@@ -3171,54 +3418,42 @@
         <w:spacing w:line="480" w:lineRule="auto"/>
         <w:jc w:val="both"/>
         <w:rPr>
-          <w:rFonts w:ascii="Times New Roman" w:eastAsia="Courier New" w:hAnsi="Times New Roman" w:cs="Times New Roman"/>
+          <w:rFonts w:eastAsia="Courier New"/>
           <w:color w:val="212121"/>
-          <w:sz w:val="24"/>
-          <w:szCs w:val="24"/>
-        </w:rPr>
-      </w:pPr>
-      <w:r>
-        <w:rPr>
-          <w:rFonts w:ascii="Times New Roman" w:eastAsia="Courier New" w:hAnsi="Times New Roman" w:cs="Times New Roman"/>
+        </w:rPr>
+      </w:pPr>
+      <w:r>
+        <w:rPr>
+          <w:rFonts w:eastAsia="Courier New"/>
           <w:color w:val="212121"/>
-          <w:sz w:val="24"/>
-          <w:szCs w:val="24"/>
         </w:rPr>
         <w:t xml:space="preserve">We would like to express our gratitude to </w:t>
       </w:r>
       <w:r>
         <w:rPr>
-          <w:rFonts w:ascii="Times New Roman" w:eastAsia="Courier New" w:hAnsi="Times New Roman" w:cs="Times New Roman"/>
+          <w:rFonts w:eastAsia="Courier New"/>
           <w:color w:val="212121"/>
-          <w:sz w:val="24"/>
-          <w:szCs w:val="24"/>
         </w:rPr>
         <w:t>XXX</w:t>
       </w:r>
       <w:r>
         <w:rPr>
-          <w:rFonts w:ascii="Times New Roman" w:eastAsia="Courier New" w:hAnsi="Times New Roman" w:cs="Times New Roman"/>
+          <w:rFonts w:eastAsia="Courier New"/>
           <w:color w:val="212121"/>
-          <w:sz w:val="24"/>
-          <w:szCs w:val="24"/>
         </w:rPr>
         <w:t xml:space="preserve"> for her assistance </w:t>
       </w:r>
       <w:r>
         <w:rPr>
-          <w:rFonts w:ascii="Times New Roman" w:eastAsia="Courier New" w:hAnsi="Times New Roman" w:cs="Times New Roman"/>
+          <w:rFonts w:eastAsia="Courier New"/>
           <w:color w:val="212121"/>
-          <w:sz w:val="24"/>
-          <w:szCs w:val="24"/>
         </w:rPr>
         <w:t xml:space="preserve">in </w:t>
       </w:r>
       <w:r>
         <w:rPr>
-          <w:rFonts w:ascii="Times New Roman" w:eastAsia="Courier New" w:hAnsi="Times New Roman" w:cs="Times New Roman"/>
+          <w:rFonts w:eastAsia="Courier New"/>
           <w:color w:val="212121"/>
-          <w:sz w:val="24"/>
-          <w:szCs w:val="24"/>
         </w:rPr>
         <w:t>XXX.</w:t>
       </w:r>
@@ -3228,10 +3463,8 @@
         <w:spacing w:line="480" w:lineRule="auto"/>
         <w:jc w:val="both"/>
         <w:rPr>
-          <w:rFonts w:ascii="Times New Roman" w:eastAsia="Courier New" w:hAnsi="Times New Roman" w:cs="Times New Roman"/>
+          <w:rFonts w:eastAsia="Courier New"/>
           <w:color w:val="212121"/>
-          <w:sz w:val="24"/>
-          <w:szCs w:val="24"/>
         </w:rPr>
       </w:pPr>
     </w:p>
@@ -3259,13 +3492,11 @@
         <w:spacing w:line="480" w:lineRule="auto"/>
         <w:jc w:val="both"/>
         <w:rPr>
-          <w:rFonts w:ascii="Times New Roman" w:hAnsi="Times New Roman" w:cs="Times New Roman"/>
           <w:highlight w:val="white"/>
         </w:rPr>
       </w:pPr>
       <w:r>
         <w:rPr>
-          <w:rFonts w:ascii="Times New Roman" w:hAnsi="Times New Roman" w:cs="Times New Roman"/>
           <w:highlight w:val="white"/>
         </w:rPr>
         <w:br w:type="page"/>
@@ -3276,19 +3507,13 @@
         <w:spacing w:line="480" w:lineRule="auto"/>
         <w:jc w:val="both"/>
         <w:rPr>
-          <w:rFonts w:ascii="Times New Roman" w:hAnsi="Times New Roman" w:cs="Times New Roman"/>
-          <w:sz w:val="24"/>
-          <w:szCs w:val="24"/>
           <w:highlight w:val="white"/>
         </w:rPr>
       </w:pPr>
       <w:r>
         <w:rPr>
-          <w:rFonts w:ascii="Times New Roman" w:hAnsi="Times New Roman" w:cs="Times New Roman"/>
           <w:b/>
           <w:bCs/>
-          <w:sz w:val="24"/>
-          <w:szCs w:val="24"/>
           <w:highlight w:val="white"/>
           <w:u w:val="single"/>
         </w:rPr>
@@ -3300,15 +3525,11 @@
       <w:pPr>
         <w:spacing w:line="480" w:lineRule="auto"/>
         <w:rPr>
-          <w:rFonts w:ascii="Times New Roman" w:hAnsi="Times New Roman" w:cs="Times New Roman"/>
-          <w:sz w:val="24"/>
-          <w:szCs w:val="24"/>
           <w:highlight w:val="white"/>
         </w:rPr>
       </w:pPr>
       <w:r>
         <w:rPr>
-          <w:rFonts w:ascii="Times New Roman" w:hAnsi="Times New Roman" w:cs="Times New Roman"/>
           <w:b/>
           <w:bCs/>
           <w:noProof/>
@@ -3319,7 +3540,6 @@
       </w:r>
       <w:r>
         <w:rPr>
-          <w:rFonts w:ascii="Times New Roman" w:hAnsi="Times New Roman" w:cs="Times New Roman"/>
           <w:b/>
           <w:bCs/>
           <w:highlight w:val="white"/>
@@ -3329,7 +3549,6 @@
       </w:r>
       <w:r>
         <w:rPr>
-          <w:rFonts w:ascii="Times New Roman" w:hAnsi="Times New Roman" w:cs="Times New Roman"/>
           <w:b/>
           <w:bCs/>
           <w:noProof/>
@@ -3340,7 +3559,6 @@
       </w:r>
       <w:r>
         <w:rPr>
-          <w:rFonts w:ascii="Times New Roman" w:hAnsi="Times New Roman" w:cs="Times New Roman"/>
           <w:b/>
           <w:bCs/>
           <w:highlight w:val="white"/>
@@ -3353,15 +3571,11 @@
       <w:pPr>
         <w:spacing w:line="480" w:lineRule="auto"/>
         <w:rPr>
-          <w:rFonts w:ascii="Times New Roman" w:hAnsi="Times New Roman" w:cs="Times New Roman"/>
-          <w:sz w:val="24"/>
-          <w:szCs w:val="24"/>
           <w:highlight w:val="white"/>
         </w:rPr>
       </w:pPr>
       <w:r>
         <w:rPr>
-          <w:rFonts w:ascii="Times New Roman" w:hAnsi="Times New Roman" w:cs="Times New Roman"/>
           <w:b/>
           <w:bCs/>
           <w:highlight w:val="white"/>
@@ -3371,7 +3585,7 @@
       </w:r>
     </w:p>
     <w:sectPr>
-      <w:footerReference w:type="default" r:id="rId8"/>
+      <w:footerReference w:type="default" r:id="rId9"/>
       <w:pgSz w:w="12240" w:h="15840"/>
       <w:pgMar w:top="1701" w:right="1701" w:bottom="1701" w:left="1701" w:header="720" w:footer="720" w:gutter="0"/>
       <w:pgNumType w:start="1"/>
@@ -3386,9 +3600,6 @@
 <w:endnotes xmlns:wpc="http://schemas.microsoft.com/office/word/2010/wordprocessingCanvas" xmlns:cx="http://schemas.microsoft.com/office/drawing/2014/chartex" xmlns:cx1="http://schemas.microsoft.com/office/drawing/2015/9/8/chartex" xmlns:cx2="http://schemas.microsoft.com/office/drawing/2015/10/21/chartex" xmlns:cx3="http://schemas.microsoft.com/office/drawing/2016/5/9/chartex" xmlns:cx4="http://schemas.microsoft.com/office/drawing/2016/5/10/chartex" xmlns:cx5="http://schemas.microsoft.com/office/drawing/2016/5/11/chartex" xmlns:cx6="http://schemas.microsoft.com/office/drawing/2016/5/12/chartex" xmlns:cx7="http://schemas.microsoft.com/office/drawing/2016/5/13/chartex" xmlns:cx8="http://schemas.microsoft.com/office/drawing/2016/5/14/chartex" xmlns:mc="http://schemas.openxmlformats.org/markup-compatibility/2006" xmlns:aink="http://schemas.microsoft.com/office/drawing/2016/ink" xmlns:am3d="http://schemas.microsoft.com/office/drawing/2017/model3d" xmlns:o="urn:schemas-microsoft-com:office:office" xmlns:oel="http://schemas.microsoft.com/office/2019/extlst" xmlns:r="http://schemas.openxmlformats.org/officeDocument/2006/relationships" xmlns:m="http://schemas.openxmlformats.org/officeDocument/2006/math" xmlns:v="urn:schemas-microsoft-com:vml" xmlns:wp14="http://schemas.microsoft.com/office/word/2010/wordprocessingDrawing" xmlns:wp="http://schemas.openxmlformats.org/drawingml/2006/wordprocessingDrawing" xmlns:w10="urn:schemas-microsoft-com:office:word" xmlns:w="http://schemas.openxmlformats.org/wordprocessingml/2006/main" xmlns:w14="http://schemas.microsoft.com/office/word/2010/wordml" xmlns:w15="http://schemas.microsoft.com/office/word/2012/wordml" xmlns:w16cex="http://schemas.microsoft.com/office/word/2018/wordml/cex" xmlns:w16cid="http://schemas.microsoft.com/office/word/2016/wordml/cid" xmlns:w16="http://schemas.microsoft.com/office/word/2018/wordml" xmlns:w16du="http://schemas.microsoft.com/office/word/2023/wordml/word16du" xmlns:w16sdtdh="http://schemas.microsoft.com/office/word/2020/wordml/sdtdatahash" xmlns:w16sdtfl="http://schemas.microsoft.com/office/word/2024/wordml/sdtformatlock" xmlns:w16se="http://schemas.microsoft.com/office/word/2015/wordml/symex" xmlns:wpg="http://schemas.microsoft.com/office/word/2010/wordprocessingGroup" xmlns:wpi="http://schemas.microsoft.com/office/word/2010/wordprocessingInk" xmlns:wne="http://schemas.microsoft.com/office/word/2006/wordml" xmlns:wps="http://schemas.microsoft.com/office/word/2010/wordprocessingShape" mc:Ignorable="w14 w15 w16se w16cid w16 w16cex w16sdtdh w16sdtfl w16du wp14">
   <w:endnote w:type="separator" w:id="-1">
     <w:p>
-      <w:pPr>
-        <w:spacing w:line="240" w:lineRule="auto"/>
-      </w:pPr>
       <w:r>
         <w:separator/>
       </w:r>
@@ -3396,20 +3607,13 @@
   </w:endnote>
   <w:endnote w:type="continuationSeparator" w:id="0">
     <w:p>
-      <w:pPr>
-        <w:spacing w:line="240" w:lineRule="auto"/>
-      </w:pPr>
       <w:r>
         <w:continuationSeparator/>
       </w:r>
     </w:p>
   </w:endnote>
   <w:endnote w:type="continuationNotice" w:id="1">
-    <w:p>
-      <w:pPr>
-        <w:spacing w:line="240" w:lineRule="auto"/>
-      </w:pPr>
-    </w:p>
+    <w:p/>
   </w:endnote>
 </w:endnotes>
 </file>
@@ -3471,9 +3675,6 @@
 <w:footnotes xmlns:wpc="http://schemas.microsoft.com/office/word/2010/wordprocessingCanvas" xmlns:cx="http://schemas.microsoft.com/office/drawing/2014/chartex" xmlns:cx1="http://schemas.microsoft.com/office/drawing/2015/9/8/chartex" xmlns:cx2="http://schemas.microsoft.com/office/drawing/2015/10/21/chartex" xmlns:cx3="http://schemas.microsoft.com/office/drawing/2016/5/9/chartex" xmlns:cx4="http://schemas.microsoft.com/office/drawing/2016/5/10/chartex" xmlns:cx5="http://schemas.microsoft.com/office/drawing/2016/5/11/chartex" xmlns:cx6="http://schemas.microsoft.com/office/drawing/2016/5/12/chartex" xmlns:cx7="http://schemas.microsoft.com/office/drawing/2016/5/13/chartex" xmlns:cx8="http://schemas.microsoft.com/office/drawing/2016/5/14/chartex" xmlns:mc="http://schemas.openxmlformats.org/markup-compatibility/2006" xmlns:aink="http://schemas.microsoft.com/office/drawing/2016/ink" xmlns:am3d="http://schemas.microsoft.com/office/drawing/2017/model3d" xmlns:o="urn:schemas-microsoft-com:office:office" xmlns:oel="http://schemas.microsoft.com/office/2019/extlst" xmlns:r="http://schemas.openxmlformats.org/officeDocument/2006/relationships" xmlns:m="http://schemas.openxmlformats.org/officeDocument/2006/math" xmlns:v="urn:schemas-microsoft-com:vml" xmlns:wp14="http://schemas.microsoft.com/office/word/2010/wordprocessingDrawing" xmlns:wp="http://schemas.openxmlformats.org/drawingml/2006/wordprocessingDrawing" xmlns:w10="urn:schemas-microsoft-com:office:word" xmlns:w="http://schemas.openxmlformats.org/wordprocessingml/2006/main" xmlns:w14="http://schemas.microsoft.com/office/word/2010/wordml" xmlns:w15="http://schemas.microsoft.com/office/word/2012/wordml" xmlns:w16cex="http://schemas.microsoft.com/office/word/2018/wordml/cex" xmlns:w16cid="http://schemas.microsoft.com/office/word/2016/wordml/cid" xmlns:w16="http://schemas.microsoft.com/office/word/2018/wordml" xmlns:w16du="http://schemas.microsoft.com/office/word/2023/wordml/word16du" xmlns:w16sdtdh="http://schemas.microsoft.com/office/word/2020/wordml/sdtdatahash" xmlns:w16sdtfl="http://schemas.microsoft.com/office/word/2024/wordml/sdtformatlock" xmlns:w16se="http://schemas.microsoft.com/office/word/2015/wordml/symex" xmlns:wpg="http://schemas.microsoft.com/office/word/2010/wordprocessingGroup" xmlns:wpi="http://schemas.microsoft.com/office/word/2010/wordprocessingInk" xmlns:wne="http://schemas.microsoft.com/office/word/2006/wordml" xmlns:wps="http://schemas.microsoft.com/office/word/2010/wordprocessingShape" mc:Ignorable="w14 w15 w16se w16cid w16 w16cex w16sdtdh w16sdtfl w16du wp14">
   <w:footnote w:type="separator" w:id="-1">
     <w:p>
-      <w:pPr>
-        <w:spacing w:line="240" w:lineRule="auto"/>
-      </w:pPr>
       <w:r>
         <w:separator/>
       </w:r>
@@ -3481,20 +3682,13 @@
   </w:footnote>
   <w:footnote w:type="continuationSeparator" w:id="0">
     <w:p>
-      <w:pPr>
-        <w:spacing w:line="240" w:lineRule="auto"/>
-      </w:pPr>
       <w:r>
         <w:continuationSeparator/>
       </w:r>
     </w:p>
   </w:footnote>
   <w:footnote w:type="continuationNotice" w:id="1">
-    <w:p>
-      <w:pPr>
-        <w:spacing w:line="240" w:lineRule="auto"/>
-      </w:pPr>
-    </w:p>
+    <w:p/>
   </w:footnote>
 </w:footnotes>
 </file>
@@ -8251,7 +8445,16 @@
   <w:style w:type="paragraph" w:default="1" w:styleId="Normal">
     <w:name w:val="Normal"/>
     <w:qFormat/>
-    <w:rsid w:val="00EF76EE"/>
+    <w:rsid w:val="00C11071"/>
+    <w:pPr>
+      <w:spacing w:line="240" w:lineRule="auto"/>
+    </w:pPr>
+    <w:rPr>
+      <w:rFonts w:ascii="Times New Roman" w:eastAsia="Times New Roman" w:hAnsi="Times New Roman" w:cs="Times New Roman"/>
+      <w:sz w:val="24"/>
+      <w:szCs w:val="24"/>
+      <w:lang w:val="en-MY"/>
+    </w:rPr>
   </w:style>
   <w:style w:type="paragraph" w:styleId="Heading1">
     <w:name w:val="heading 1"/>
@@ -8267,15 +8470,15 @@
       <w:numPr>
         <w:numId w:val="23"/>
       </w:numPr>
-      <w:spacing w:before="400" w:after="120"/>
+      <w:spacing w:before="400" w:after="120" w:line="276" w:lineRule="auto"/>
       <w:outlineLvl w:val="0"/>
     </w:pPr>
     <w:rPr>
-      <w:rFonts w:ascii="Times New Roman" w:hAnsi="Times New Roman"/>
+      <w:rFonts w:eastAsia="SimSun" w:cs="Arial"/>
       <w:b/>
-      <w:sz w:val="24"/>
       <w:szCs w:val="40"/>
       <w:u w:val="single"/>
+      <w:lang w:val="en"/>
     </w:rPr>
   </w:style>
   <w:style w:type="paragraph" w:styleId="Heading2">
@@ -8294,14 +8497,14 @@
         <w:ilvl w:val="1"/>
         <w:numId w:val="23"/>
       </w:numPr>
-      <w:spacing w:before="360" w:after="120"/>
+      <w:spacing w:before="360" w:after="120" w:line="276" w:lineRule="auto"/>
       <w:outlineLvl w:val="1"/>
     </w:pPr>
     <w:rPr>
-      <w:rFonts w:ascii="Times New Roman" w:hAnsi="Times New Roman"/>
+      <w:rFonts w:eastAsia="SimSun" w:cs="Arial"/>
       <w:b/>
-      <w:sz w:val="24"/>
       <w:szCs w:val="32"/>
+      <w:lang w:val="en"/>
     </w:rPr>
   </w:style>
   <w:style w:type="paragraph" w:styleId="Heading3">
@@ -8319,15 +8522,15 @@
         <w:ilvl w:val="2"/>
         <w:numId w:val="23"/>
       </w:numPr>
-      <w:spacing w:before="320" w:after="80"/>
+      <w:spacing w:before="320" w:after="80" w:line="276" w:lineRule="auto"/>
       <w:outlineLvl w:val="2"/>
     </w:pPr>
     <w:rPr>
-      <w:rFonts w:ascii="Times New Roman" w:hAnsi="Times New Roman"/>
+      <w:rFonts w:eastAsia="SimSun" w:cs="Arial"/>
       <w:b/>
       <w:i/>
-      <w:sz w:val="24"/>
       <w:szCs w:val="28"/>
+      <w:lang w:val="en"/>
     </w:rPr>
   </w:style>
   <w:style w:type="paragraph" w:styleId="Heading4">
@@ -8346,14 +8549,13 @@
         <w:ilvl w:val="3"/>
         <w:numId w:val="23"/>
       </w:numPr>
-      <w:spacing w:before="280" w:after="80"/>
+      <w:spacing w:before="280" w:after="80" w:line="276" w:lineRule="auto"/>
       <w:outlineLvl w:val="3"/>
     </w:pPr>
     <w:rPr>
-      <w:rFonts w:ascii="Times New Roman" w:hAnsi="Times New Roman"/>
+      <w:rFonts w:eastAsia="SimSun" w:cs="Arial"/>
       <w:i/>
-      <w:sz w:val="24"/>
-      <w:szCs w:val="24"/>
+      <w:lang w:val="en"/>
     </w:rPr>
   </w:style>
   <w:style w:type="paragraph" w:styleId="Heading5">
@@ -8371,11 +8573,15 @@
         <w:ilvl w:val="4"/>
         <w:numId w:val="23"/>
       </w:numPr>
-      <w:spacing w:before="240" w:after="80"/>
+      <w:spacing w:before="240" w:after="80" w:line="276" w:lineRule="auto"/>
       <w:outlineLvl w:val="4"/>
     </w:pPr>
     <w:rPr>
+      <w:rFonts w:ascii="Arial" w:eastAsia="SimSun" w:hAnsi="Arial" w:cs="Arial"/>
       <w:color w:val="666666"/>
+      <w:sz w:val="22"/>
+      <w:szCs w:val="22"/>
+      <w:lang w:val="en"/>
     </w:rPr>
   </w:style>
   <w:style w:type="paragraph" w:styleId="Heading6">
@@ -8393,12 +8599,16 @@
         <w:ilvl w:val="5"/>
         <w:numId w:val="23"/>
       </w:numPr>
-      <w:spacing w:before="240" w:after="80"/>
+      <w:spacing w:before="240" w:after="80" w:line="276" w:lineRule="auto"/>
       <w:outlineLvl w:val="5"/>
     </w:pPr>
     <w:rPr>
+      <w:rFonts w:ascii="Arial" w:eastAsia="SimSun" w:hAnsi="Arial" w:cs="Arial"/>
       <w:i/>
       <w:color w:val="666666"/>
+      <w:sz w:val="22"/>
+      <w:szCs w:val="22"/>
+      <w:lang w:val="en"/>
     </w:rPr>
   </w:style>
   <w:style w:type="paragraph" w:styleId="Heading7">
@@ -8418,7 +8628,7 @@
         <w:ilvl w:val="6"/>
         <w:numId w:val="23"/>
       </w:numPr>
-      <w:spacing w:before="40"/>
+      <w:spacing w:before="40" w:line="276" w:lineRule="auto"/>
       <w:outlineLvl w:val="6"/>
     </w:pPr>
     <w:rPr>
@@ -8426,6 +8636,9 @@
       <w:i/>
       <w:iCs/>
       <w:color w:val="243F60" w:themeColor="accent1" w:themeShade="7F"/>
+      <w:sz w:val="22"/>
+      <w:szCs w:val="22"/>
+      <w:lang w:val="en"/>
     </w:rPr>
   </w:style>
   <w:style w:type="paragraph" w:styleId="Heading8">
@@ -8445,7 +8658,7 @@
         <w:ilvl w:val="7"/>
         <w:numId w:val="23"/>
       </w:numPr>
-      <w:spacing w:before="40"/>
+      <w:spacing w:before="40" w:line="276" w:lineRule="auto"/>
       <w:outlineLvl w:val="7"/>
     </w:pPr>
     <w:rPr>
@@ -8453,6 +8666,7 @@
       <w:color w:val="272727" w:themeColor="text1" w:themeTint="D8"/>
       <w:sz w:val="21"/>
       <w:szCs w:val="21"/>
+      <w:lang w:val="en"/>
     </w:rPr>
   </w:style>
   <w:style w:type="paragraph" w:styleId="Heading9">
@@ -8472,7 +8686,7 @@
         <w:ilvl w:val="8"/>
         <w:numId w:val="23"/>
       </w:numPr>
-      <w:spacing w:before="40"/>
+      <w:spacing w:before="40" w:line="276" w:lineRule="auto"/>
       <w:outlineLvl w:val="8"/>
     </w:pPr>
     <w:rPr>
@@ -8482,6 +8696,7 @@
       <w:color w:val="272727" w:themeColor="text1" w:themeTint="D8"/>
       <w:sz w:val="21"/>
       <w:szCs w:val="21"/>
+      <w:lang w:val="en"/>
     </w:rPr>
   </w:style>
   <w:style w:type="character" w:default="1" w:styleId="DefaultParagraphFont">
@@ -8520,11 +8735,13 @@
     <w:pPr>
       <w:keepNext/>
       <w:keepLines/>
-      <w:spacing w:after="60"/>
+      <w:spacing w:after="60" w:line="276" w:lineRule="auto"/>
     </w:pPr>
     <w:rPr>
+      <w:rFonts w:ascii="Arial" w:eastAsia="SimSun" w:hAnsi="Arial" w:cs="Arial"/>
       <w:sz w:val="52"/>
       <w:szCs w:val="52"/>
+      <w:lang w:val="en"/>
     </w:rPr>
   </w:style>
   <w:style w:type="paragraph" w:styleId="Subtitle">
@@ -8536,12 +8753,14 @@
     <w:pPr>
       <w:keepNext/>
       <w:keepLines/>
-      <w:spacing w:after="320"/>
+      <w:spacing w:after="320" w:line="276" w:lineRule="auto"/>
     </w:pPr>
     <w:rPr>
+      <w:rFonts w:ascii="Arial" w:eastAsia="SimSun" w:hAnsi="Arial" w:cs="Arial"/>
       <w:color w:val="666666"/>
       <w:sz w:val="30"/>
       <w:szCs w:val="30"/>
+      <w:lang w:val="en"/>
     </w:rPr>
   </w:style>
   <w:style w:type="table" w:customStyle="1" w:styleId="a">
@@ -8693,12 +8912,11 @@
     <w:link w:val="CommentTextChar"/>
     <w:uiPriority w:val="99"/>
     <w:unhideWhenUsed/>
-    <w:pPr>
-      <w:spacing w:line="240" w:lineRule="auto"/>
-    </w:pPr>
     <w:rPr>
+      <w:rFonts w:ascii="Arial" w:eastAsia="SimSun" w:hAnsi="Arial" w:cs="Arial"/>
       <w:sz w:val="20"/>
       <w:szCs w:val="20"/>
+      <w:lang w:val="en"/>
     </w:rPr>
   </w:style>
   <w:style w:type="character" w:customStyle="1" w:styleId="CommentTextChar">
@@ -8730,12 +8948,9 @@
     <w:qFormat/>
     <w:rsid w:val="00CC4FB9"/>
     <w:pPr>
-      <w:spacing w:beforeAutospacing="1" w:after="160" w:afterAutospacing="1" w:line="240" w:lineRule="auto"/>
+      <w:spacing w:beforeAutospacing="1" w:after="160" w:afterAutospacing="1"/>
     </w:pPr>
     <w:rPr>
-      <w:rFonts w:ascii="Times New Roman" w:eastAsia="Times New Roman" w:hAnsi="Times New Roman" w:cs="Times New Roman"/>
-      <w:sz w:val="24"/>
-      <w:szCs w:val="24"/>
       <w:lang w:val="en-US" w:eastAsia="en-US"/>
     </w:rPr>
   </w:style>
@@ -8759,12 +8974,12 @@
     <w:rsid w:val="00CC4FB9"/>
     <w:pPr>
       <w:widowControl w:val="0"/>
-      <w:spacing w:before="120" w:line="240" w:lineRule="auto"/>
+      <w:spacing w:before="120"/>
       <w:jc w:val="both"/>
     </w:pPr>
     <w:rPr>
-      <w:rFonts w:cs="Times New Roman"/>
-      <w:szCs w:val="24"/>
+      <w:rFonts w:ascii="Arial" w:eastAsia="SimSun" w:hAnsi="Arial"/>
+      <w:sz w:val="22"/>
       <w:lang w:val="en-US" w:eastAsia="en-US"/>
     </w:rPr>
   </w:style>
@@ -8828,14 +9043,16 @@
     <w:qFormat/>
     <w:rsid w:val="00222F5A"/>
     <w:pPr>
-      <w:spacing w:after="200" w:line="240" w:lineRule="auto"/>
+      <w:spacing w:after="200"/>
     </w:pPr>
     <w:rPr>
-      <w:rFonts w:ascii="Times New Roman" w:hAnsi="Times New Roman"/>
+      <w:rFonts w:eastAsia="SimSun" w:cs="Arial"/>
       <w:b/>
       <w:i/>
       <w:iCs/>
+      <w:sz w:val="22"/>
       <w:szCs w:val="18"/>
+      <w:lang w:val="en"/>
     </w:rPr>
   </w:style>
   <w:style w:type="paragraph" w:styleId="ListParagraph">
@@ -8845,9 +9062,16 @@
     <w:qFormat/>
     <w:rsid w:val="0086116A"/>
     <w:pPr>
+      <w:spacing w:line="276" w:lineRule="auto"/>
       <w:ind w:left="720"/>
       <w:contextualSpacing/>
     </w:pPr>
+    <w:rPr>
+      <w:rFonts w:ascii="Arial" w:eastAsia="SimSun" w:hAnsi="Arial" w:cs="Arial"/>
+      <w:sz w:val="22"/>
+      <w:szCs w:val="22"/>
+      <w:lang w:val="en"/>
+    </w:rPr>
   </w:style>
   <w:style w:type="character" w:customStyle="1" w:styleId="Heading7Char">
     <w:name w:val="Heading 7 Char"/>
@@ -8918,10 +9142,15 @@
     <w:link w:val="EndNoteBibliographyTitleChar"/>
     <w:rsid w:val="00C67C2A"/>
     <w:pPr>
+      <w:spacing w:line="276" w:lineRule="auto"/>
       <w:jc w:val="center"/>
     </w:pPr>
     <w:rPr>
+      <w:rFonts w:ascii="Arial" w:eastAsia="SimSun" w:hAnsi="Arial" w:cs="Arial"/>
       <w:noProof/>
+      <w:sz w:val="22"/>
+      <w:szCs w:val="22"/>
+      <w:lang w:val="en"/>
     </w:rPr>
   </w:style>
   <w:style w:type="character" w:customStyle="1" w:styleId="EndNoteBibliographyTitleChar">
@@ -8938,11 +9167,12 @@
     <w:basedOn w:val="Normal"/>
     <w:link w:val="EndNoteBibliographyChar"/>
     <w:rsid w:val="00C67C2A"/>
-    <w:pPr>
-      <w:spacing w:line="240" w:lineRule="auto"/>
-    </w:pPr>
     <w:rPr>
+      <w:rFonts w:ascii="Arial" w:eastAsia="SimSun" w:hAnsi="Arial" w:cs="Arial"/>
       <w:noProof/>
+      <w:sz w:val="22"/>
+      <w:szCs w:val="22"/>
+      <w:lang w:val="en"/>
     </w:rPr>
   </w:style>
   <w:style w:type="character" w:customStyle="1" w:styleId="EndNoteBibliographyChar">
@@ -9020,13 +9250,11 @@
     <w:semiHidden/>
     <w:unhideWhenUsed/>
     <w:rsid w:val="00EA1D34"/>
-    <w:pPr>
-      <w:spacing w:line="240" w:lineRule="auto"/>
-    </w:pPr>
     <w:rPr>
-      <w:rFonts w:ascii="Times New Roman" w:hAnsi="Times New Roman" w:cs="Times New Roman"/>
+      <w:rFonts w:eastAsia="SimSun"/>
       <w:sz w:val="18"/>
       <w:szCs w:val="18"/>
+      <w:lang w:val="en"/>
     </w:rPr>
   </w:style>
   <w:style w:type="character" w:customStyle="1" w:styleId="BalloonTextChar">
@@ -9066,8 +9294,13 @@
         <w:tab w:val="center" w:pos="4513"/>
         <w:tab w:val="right" w:pos="9026"/>
       </w:tabs>
-      <w:spacing w:line="240" w:lineRule="auto"/>
     </w:pPr>
+    <w:rPr>
+      <w:rFonts w:ascii="Arial" w:eastAsia="SimSun" w:hAnsi="Arial" w:cs="Arial"/>
+      <w:sz w:val="22"/>
+      <w:szCs w:val="22"/>
+      <w:lang w:val="en"/>
+    </w:rPr>
   </w:style>
   <w:style w:type="character" w:customStyle="1" w:styleId="HeaderChar">
     <w:name w:val="Header Char"/>
@@ -9088,8 +9321,13 @@
         <w:tab w:val="center" w:pos="4513"/>
         <w:tab w:val="right" w:pos="9026"/>
       </w:tabs>
-      <w:spacing w:line="240" w:lineRule="auto"/>
     </w:pPr>
+    <w:rPr>
+      <w:rFonts w:ascii="Arial" w:eastAsia="SimSun" w:hAnsi="Arial" w:cs="Arial"/>
+      <w:sz w:val="22"/>
+      <w:szCs w:val="22"/>
+      <w:lang w:val="en"/>
+    </w:rPr>
   </w:style>
   <w:style w:type="character" w:customStyle="1" w:styleId="FooterChar">
     <w:name w:val="Footer Char"/>
@@ -9115,12 +9353,9 @@
     <w:basedOn w:val="Normal"/>
     <w:rsid w:val="003426EB"/>
     <w:pPr>
-      <w:spacing w:before="100" w:beforeAutospacing="1" w:after="100" w:afterAutospacing="1" w:line="240" w:lineRule="auto"/>
+      <w:spacing w:before="100" w:beforeAutospacing="1" w:after="100" w:afterAutospacing="1"/>
     </w:pPr>
     <w:rPr>
-      <w:rFonts w:ascii="Times New Roman" w:eastAsia="Times New Roman" w:hAnsi="Times New Roman" w:cs="Times New Roman"/>
-      <w:sz w:val="24"/>
-      <w:szCs w:val="24"/>
       <w:lang w:val="en-SG"/>
     </w:rPr>
   </w:style>
@@ -9154,6 +9389,17 @@
         <w:numId w:val="42"/>
       </w:numPr>
     </w:pPr>
+  </w:style>
+  <w:style w:type="character" w:styleId="Strong">
+    <w:name w:val="Strong"/>
+    <w:basedOn w:val="DefaultParagraphFont"/>
+    <w:uiPriority w:val="22"/>
+    <w:qFormat/>
+    <w:rsid w:val="0032242B"/>
+    <w:rPr>
+      <w:b/>
+      <w:bCs/>
+    </w:rPr>
   </w:style>
 </w:styles>
 </file>

</xml_diff>